<commit_message>
added css for device support and jest test cases
</commit_message>
<xml_diff>
--- a/Design Documents/Sports Application-Design and Architecture Document - Vaibhav.docx
+++ b/Design Documents/Sports Application-Design and Architecture Document - Vaibhav.docx
@@ -785,10 +785,6 @@
         <w:p>
           <w:pPr>
             <w:pStyle w:val="TOC1"/>
-            <w:tabs>
-              <w:tab w:val="left" w:pos="440"/>
-              <w:tab w:val="right" w:leader="dot" w:pos="9260"/>
-            </w:tabs>
             <w:rPr>
               <w:rFonts w:cstheme="minorBidi"/>
               <w:noProof/>
@@ -798,7 +794,6 @@
             <w:r>
               <w:rPr>
                 <w:rStyle w:val="Hyperlink"/>
-                <w:b/>
                 <w:noProof/>
               </w:rPr>
               <w:t>1.</w:t>
@@ -813,7 +808,6 @@
             <w:r>
               <w:rPr>
                 <w:rStyle w:val="Hyperlink"/>
-                <w:b/>
                 <w:noProof/>
               </w:rPr>
               <w:t>Introduction</w:t>
@@ -871,10 +865,6 @@
         <w:p>
           <w:pPr>
             <w:pStyle w:val="TOC1"/>
-            <w:tabs>
-              <w:tab w:val="left" w:pos="440"/>
-              <w:tab w:val="right" w:leader="dot" w:pos="9260"/>
-            </w:tabs>
             <w:rPr>
               <w:rFonts w:cstheme="minorBidi"/>
               <w:noProof/>
@@ -884,7 +874,6 @@
             <w:r>
               <w:rPr>
                 <w:rStyle w:val="Hyperlink"/>
-                <w:b/>
                 <w:noProof/>
               </w:rPr>
               <w:t>2.</w:t>
@@ -899,7 +888,6 @@
             <w:r>
               <w:rPr>
                 <w:rStyle w:val="Hyperlink"/>
-                <w:b/>
                 <w:noProof/>
               </w:rPr>
               <w:t>Architecture Diagram</w:t>
@@ -957,10 +945,6 @@
         <w:p>
           <w:pPr>
             <w:pStyle w:val="TOC1"/>
-            <w:tabs>
-              <w:tab w:val="left" w:pos="440"/>
-              <w:tab w:val="right" w:leader="dot" w:pos="9260"/>
-            </w:tabs>
             <w:rPr>
               <w:rFonts w:cstheme="minorBidi"/>
               <w:noProof/>
@@ -970,7 +954,6 @@
             <w:r>
               <w:rPr>
                 <w:rStyle w:val="Hyperlink"/>
-                <w:b/>
                 <w:noProof/>
               </w:rPr>
               <w:t>3.</w:t>
@@ -985,7 +968,6 @@
             <w:r>
               <w:rPr>
                 <w:rStyle w:val="Hyperlink"/>
-                <w:b/>
                 <w:noProof/>
               </w:rPr>
               <w:t>Use-Case View</w:t>
@@ -1043,10 +1025,6 @@
         <w:p>
           <w:pPr>
             <w:pStyle w:val="TOC1"/>
-            <w:tabs>
-              <w:tab w:val="left" w:pos="440"/>
-              <w:tab w:val="right" w:leader="dot" w:pos="9260"/>
-            </w:tabs>
             <w:rPr>
               <w:rFonts w:cstheme="minorBidi"/>
               <w:noProof/>
@@ -1056,7 +1034,6 @@
             <w:r>
               <w:rPr>
                 <w:rStyle w:val="Hyperlink"/>
-                <w:b/>
                 <w:noProof/>
               </w:rPr>
               <w:t>4.</w:t>
@@ -1071,7 +1048,6 @@
             <w:r>
               <w:rPr>
                 <w:rStyle w:val="Hyperlink"/>
-                <w:b/>
                 <w:noProof/>
               </w:rPr>
               <w:t>Flow Chart</w:t>
@@ -1129,10 +1105,6 @@
         <w:p>
           <w:pPr>
             <w:pStyle w:val="TOC1"/>
-            <w:tabs>
-              <w:tab w:val="left" w:pos="440"/>
-              <w:tab w:val="right" w:leader="dot" w:pos="9260"/>
-            </w:tabs>
             <w:rPr>
               <w:rFonts w:cstheme="minorBidi"/>
               <w:noProof/>
@@ -1142,7 +1114,6 @@
             <w:r>
               <w:rPr>
                 <w:rStyle w:val="Hyperlink"/>
-                <w:b/>
                 <w:noProof/>
               </w:rPr>
               <w:t>5.</w:t>
@@ -1157,7 +1128,6 @@
             <w:r>
               <w:rPr>
                 <w:rStyle w:val="Hyperlink"/>
-                <w:b/>
                 <w:noProof/>
               </w:rPr>
               <w:t>Components</w:t>
@@ -1215,10 +1185,6 @@
         <w:p>
           <w:pPr>
             <w:pStyle w:val="TOC1"/>
-            <w:tabs>
-              <w:tab w:val="left" w:pos="440"/>
-              <w:tab w:val="right" w:leader="dot" w:pos="9260"/>
-            </w:tabs>
             <w:rPr>
               <w:rFonts w:cstheme="minorBidi"/>
               <w:noProof/>
@@ -1228,7 +1194,6 @@
             <w:r>
               <w:rPr>
                 <w:rStyle w:val="Hyperlink"/>
-                <w:b/>
                 <w:noProof/>
               </w:rPr>
               <w:t>6.</w:t>
@@ -1243,7 +1208,6 @@
             <w:r>
               <w:rPr>
                 <w:rStyle w:val="Hyperlink"/>
-                <w:b/>
                 <w:noProof/>
               </w:rPr>
               <w:t>Services</w:t>
@@ -1301,10 +1265,6 @@
         <w:p>
           <w:pPr>
             <w:pStyle w:val="TOC1"/>
-            <w:tabs>
-              <w:tab w:val="left" w:pos="440"/>
-              <w:tab w:val="right" w:leader="dot" w:pos="9260"/>
-            </w:tabs>
             <w:rPr>
               <w:rFonts w:cstheme="minorBidi"/>
               <w:noProof/>
@@ -1314,7 +1274,6 @@
             <w:r>
               <w:rPr>
                 <w:rStyle w:val="Hyperlink"/>
-                <w:b/>
                 <w:noProof/>
               </w:rPr>
               <w:t>7.</w:t>
@@ -1329,7 +1288,6 @@
             <w:r>
               <w:rPr>
                 <w:rStyle w:val="Hyperlink"/>
-                <w:b/>
                 <w:noProof/>
               </w:rPr>
               <w:t>Validations</w:t>
@@ -1387,10 +1345,6 @@
         <w:p>
           <w:pPr>
             <w:pStyle w:val="TOC1"/>
-            <w:tabs>
-              <w:tab w:val="left" w:pos="440"/>
-              <w:tab w:val="right" w:leader="dot" w:pos="9260"/>
-            </w:tabs>
             <w:rPr>
               <w:rFonts w:cstheme="minorBidi"/>
               <w:noProof/>
@@ -1400,7 +1354,6 @@
             <w:r>
               <w:rPr>
                 <w:rStyle w:val="Hyperlink"/>
-                <w:b/>
                 <w:noProof/>
               </w:rPr>
               <w:t>8.</w:t>
@@ -1415,7 +1368,6 @@
             <w:r>
               <w:rPr>
                 <w:rStyle w:val="Hyperlink"/>
-                <w:b/>
                 <w:noProof/>
               </w:rPr>
               <w:t>Tools and Libraries</w:t>
@@ -1473,10 +1425,6 @@
         <w:p>
           <w:pPr>
             <w:pStyle w:val="TOC1"/>
-            <w:tabs>
-              <w:tab w:val="left" w:pos="440"/>
-              <w:tab w:val="right" w:leader="dot" w:pos="9260"/>
-            </w:tabs>
             <w:rPr>
               <w:rFonts w:cstheme="minorBidi"/>
               <w:noProof/>
@@ -1486,7 +1434,6 @@
             <w:r>
               <w:rPr>
                 <w:rStyle w:val="Hyperlink"/>
-                <w:b/>
                 <w:noProof/>
               </w:rPr>
               <w:t>9.</w:t>
@@ -1501,7 +1448,6 @@
             <w:r>
               <w:rPr>
                 <w:rStyle w:val="Hyperlink"/>
-                <w:b/>
                 <w:noProof/>
               </w:rPr>
               <w:t>Unit Testing</w:t>
@@ -1559,10 +1505,6 @@
         <w:p>
           <w:pPr>
             <w:pStyle w:val="TOC1"/>
-            <w:tabs>
-              <w:tab w:val="left" w:pos="660"/>
-              <w:tab w:val="right" w:leader="dot" w:pos="9260"/>
-            </w:tabs>
             <w:rPr>
               <w:rFonts w:cstheme="minorBidi"/>
               <w:noProof/>
@@ -1572,7 +1514,6 @@
             <w:r>
               <w:rPr>
                 <w:rStyle w:val="Hyperlink"/>
-                <w:b/>
                 <w:noProof/>
               </w:rPr>
               <w:t>10.</w:t>
@@ -1587,7 +1528,6 @@
             <w:r>
               <w:rPr>
                 <w:rStyle w:val="Hyperlink"/>
-                <w:b/>
                 <w:noProof/>
               </w:rPr>
               <w:t>Responsive</w:t>
@@ -1645,10 +1585,6 @@
         <w:p>
           <w:pPr>
             <w:pStyle w:val="TOC1"/>
-            <w:tabs>
-              <w:tab w:val="left" w:pos="660"/>
-              <w:tab w:val="right" w:leader="dot" w:pos="9260"/>
-            </w:tabs>
             <w:rPr>
               <w:rFonts w:cstheme="minorBidi"/>
               <w:noProof/>
@@ -1658,7 +1594,6 @@
             <w:r>
               <w:rPr>
                 <w:rStyle w:val="Hyperlink"/>
-                <w:b/>
                 <w:noProof/>
               </w:rPr>
               <w:t>11.</w:t>
@@ -1673,7 +1608,6 @@
             <w:r>
               <w:rPr>
                 <w:rStyle w:val="Hyperlink"/>
-                <w:b/>
                 <w:noProof/>
               </w:rPr>
               <w:t>Accessibility</w:t>
@@ -1731,174 +1665,174 @@
         <w:p>
           <w:pPr>
             <w:pStyle w:val="TOC1"/>
-            <w:tabs>
-              <w:tab w:val="left" w:pos="660"/>
-              <w:tab w:val="right" w:leader="dot" w:pos="9260"/>
-            </w:tabs>
+            <w:rPr>
+              <w:noProof/>
+            </w:rPr>
+          </w:pPr>
+          <w:hyperlink w:anchor="_Toc45989200" w:history="1">
+            <w:r>
+              <w:rPr>
+                <w:rStyle w:val="Hyperlink"/>
+                <w:noProof/>
+              </w:rPr>
+              <w:t>12.</w:t>
+            </w:r>
+            <w:r>
+              <w:rPr>
+                <w:rFonts w:cstheme="minorBidi"/>
+                <w:noProof/>
+              </w:rPr>
+              <w:tab/>
+            </w:r>
+            <w:r>
+              <w:rPr>
+                <w:rStyle w:val="Hyperlink"/>
+                <w:noProof/>
+              </w:rPr>
+              <w:t>List other enhancement (at least top 3)</w:t>
+            </w:r>
+            <w:r>
+              <w:rPr>
+                <w:noProof/>
+                <w:webHidden/>
+              </w:rPr>
+              <w:tab/>
+            </w:r>
+            <w:r>
+              <w:rPr>
+                <w:noProof/>
+                <w:webHidden/>
+              </w:rPr>
+              <w:fldChar w:fldCharType="begin"/>
+            </w:r>
+            <w:r>
+              <w:rPr>
+                <w:noProof/>
+                <w:webHidden/>
+              </w:rPr>
+              <w:instrText xml:space="preserve"> PAGEREF _Toc45989200 \h </w:instrText>
+            </w:r>
+            <w:r>
+              <w:rPr>
+                <w:noProof/>
+                <w:webHidden/>
+              </w:rPr>
+            </w:r>
+            <w:r>
+              <w:rPr>
+                <w:noProof/>
+                <w:webHidden/>
+              </w:rPr>
+              <w:fldChar w:fldCharType="separate"/>
+            </w:r>
+            <w:r>
+              <w:rPr>
+                <w:noProof/>
+                <w:webHidden/>
+              </w:rPr>
+              <w:t>9</w:t>
+            </w:r>
+            <w:r>
+              <w:rPr>
+                <w:noProof/>
+                <w:webHidden/>
+              </w:rPr>
+              <w:fldChar w:fldCharType="end"/>
+            </w:r>
+          </w:hyperlink>
+        </w:p>
+        <w:p>
+          <w:pPr>
+            <w:rPr>
+              <w:b/>
+              <w:bCs/>
+            </w:rPr>
+          </w:pPr>
+          <w:r>
+            <w:rPr>
+              <w:b/>
+              <w:bCs/>
+            </w:rPr>
+            <w:t xml:space="preserve">13.   </w:t>
+          </w:r>
+          <w:r>
+            <w:rPr>
+              <w:b/>
+              <w:bCs/>
+            </w:rPr>
+            <w:t xml:space="preserve">    </w:t>
+          </w:r>
+          <w:r>
+            <w:rPr>
+              <w:b/>
+              <w:bCs/>
+            </w:rPr>
+            <w:t>Open Item…………………………………………………………………………………………………………………………….10</w:t>
+          </w:r>
+        </w:p>
+        <w:p>
+          <w:pPr>
+            <w:rPr>
+              <w:b/>
+              <w:bCs/>
+            </w:rPr>
+          </w:pPr>
+          <w:r>
+            <w:rPr>
+              <w:b/>
+              <w:bCs/>
+            </w:rPr>
+            <w:t xml:space="preserve">14. </w:t>
+          </w:r>
+          <w:r>
+            <w:rPr>
+              <w:b/>
+              <w:bCs/>
+            </w:rPr>
+            <w:t xml:space="preserve">     </w:t>
+          </w:r>
+          <w:r>
+            <w:rPr>
+              <w:b/>
+              <w:bCs/>
+            </w:rPr>
+            <w:t>Guards …………………………………………………………………………………………………………………………………</w:t>
+          </w:r>
+          <w:r>
+            <w:rPr>
+              <w:b/>
+              <w:bCs/>
+            </w:rPr>
+            <w:t>.</w:t>
+          </w:r>
+          <w:r>
+            <w:rPr>
+              <w:b/>
+              <w:bCs/>
+            </w:rPr>
+            <w:t>10</w:t>
+          </w:r>
+        </w:p>
+        <w:p>
+          <w:pPr>
+            <w:pStyle w:val="TOC1"/>
             <w:rPr>
               <w:rFonts w:cstheme="minorBidi"/>
               <w:noProof/>
             </w:rPr>
           </w:pPr>
-          <w:hyperlink w:anchor="_Toc45989200" w:history="1">
-            <w:r>
-              <w:rPr>
-                <w:rStyle w:val="Hyperlink"/>
-                <w:b/>
-                <w:noProof/>
-              </w:rPr>
-              <w:t>12.</w:t>
-            </w:r>
-            <w:r>
-              <w:rPr>
-                <w:rFonts w:cstheme="minorBidi"/>
-                <w:noProof/>
-              </w:rPr>
-              <w:tab/>
-            </w:r>
-            <w:r>
-              <w:rPr>
-                <w:rStyle w:val="Hyperlink"/>
-                <w:b/>
-                <w:noProof/>
-              </w:rPr>
-              <w:t>List other enhancement (at least top 3)</w:t>
-            </w:r>
-            <w:r>
-              <w:rPr>
-                <w:noProof/>
-                <w:webHidden/>
-              </w:rPr>
-              <w:tab/>
-            </w:r>
-            <w:r>
-              <w:rPr>
-                <w:noProof/>
-                <w:webHidden/>
-              </w:rPr>
-              <w:fldChar w:fldCharType="begin"/>
-            </w:r>
-            <w:r>
-              <w:rPr>
-                <w:noProof/>
-                <w:webHidden/>
-              </w:rPr>
-              <w:instrText xml:space="preserve"> PAGEREF _Toc45989200 \h </w:instrText>
-            </w:r>
-            <w:r>
-              <w:rPr>
-                <w:noProof/>
-                <w:webHidden/>
-              </w:rPr>
-            </w:r>
-            <w:r>
-              <w:rPr>
-                <w:noProof/>
-                <w:webHidden/>
-              </w:rPr>
-              <w:fldChar w:fldCharType="separate"/>
-            </w:r>
-            <w:r>
-              <w:rPr>
-                <w:noProof/>
-                <w:webHidden/>
-              </w:rPr>
-              <w:t>9</w:t>
-            </w:r>
-            <w:r>
-              <w:rPr>
-                <w:noProof/>
-                <w:webHidden/>
-              </w:rPr>
-              <w:fldChar w:fldCharType="end"/>
-            </w:r>
-          </w:hyperlink>
-        </w:p>
-        <w:p>
-          <w:pPr>
-            <w:pStyle w:val="TOC1"/>
-            <w:tabs>
-              <w:tab w:val="left" w:pos="660"/>
-              <w:tab w:val="right" w:leader="dot" w:pos="9260"/>
-            </w:tabs>
-            <w:rPr>
-              <w:rFonts w:cstheme="minorBidi"/>
-              <w:noProof/>
-            </w:rPr>
-          </w:pPr>
-          <w:hyperlink w:anchor="_Toc45989201" w:history="1">
-            <w:r>
-              <w:rPr>
-                <w:rStyle w:val="Hyperlink"/>
-                <w:b/>
-                <w:noProof/>
-              </w:rPr>
-              <w:t>13.</w:t>
-            </w:r>
-            <w:r>
-              <w:rPr>
-                <w:rFonts w:cstheme="minorBidi"/>
-                <w:noProof/>
-              </w:rPr>
-              <w:tab/>
-            </w:r>
-            <w:r>
-              <w:rPr>
-                <w:rStyle w:val="Hyperlink"/>
-                <w:b/>
-                <w:noProof/>
-              </w:rPr>
-              <w:t>Setup</w:t>
-            </w:r>
-            <w:r>
-              <w:rPr>
-                <w:noProof/>
-                <w:webHidden/>
-              </w:rPr>
-              <w:tab/>
-            </w:r>
-            <w:r>
-              <w:rPr>
-                <w:noProof/>
-                <w:webHidden/>
-              </w:rPr>
-              <w:fldChar w:fldCharType="begin"/>
-            </w:r>
-            <w:r>
-              <w:rPr>
-                <w:noProof/>
-                <w:webHidden/>
-              </w:rPr>
-              <w:instrText xml:space="preserve"> PAGEREF _Toc45989201 \h </w:instrText>
-            </w:r>
-            <w:r>
-              <w:rPr>
-                <w:noProof/>
-                <w:webHidden/>
-              </w:rPr>
-            </w:r>
-            <w:r>
-              <w:rPr>
-                <w:noProof/>
-                <w:webHidden/>
-              </w:rPr>
-              <w:fldChar w:fldCharType="separate"/>
-            </w:r>
-            <w:r>
-              <w:rPr>
-                <w:noProof/>
-                <w:webHidden/>
-              </w:rPr>
-              <w:t>9</w:t>
-            </w:r>
-            <w:r>
-              <w:rPr>
-                <w:noProof/>
-                <w:webHidden/>
-              </w:rPr>
-              <w:fldChar w:fldCharType="end"/>
-            </w:r>
-          </w:hyperlink>
+          <w:r>
+            <w:t xml:space="preserve">15. </w:t>
+          </w:r>
+          <w:r>
+            <w:t xml:space="preserve">     </w:t>
+          </w:r>
+          <w:r>
+            <w:t>Set Up</w:t>
+          </w:r>
+          <w:r>
+            <w:t>……………………………………………………………………………………………………………………………………10</w:t>
+          </w:r>
         </w:p>
         <w:p>
           <w:pPr>
@@ -2578,23 +2512,7 @@
           <w:sz w:val="24"/>
           <w:szCs w:val="24"/>
         </w:rPr>
-        <w:t xml:space="preserve">These can login by user with </w:t>
-      </w:r>
-      <w:proofErr w:type="spellStart"/>
-      <w:r>
-        <w:rPr>
-          <w:sz w:val="24"/>
-          <w:szCs w:val="24"/>
-        </w:rPr>
-        <w:t>there</w:t>
-      </w:r>
-      <w:proofErr w:type="spellEnd"/>
-      <w:r>
-        <w:rPr>
-          <w:sz w:val="24"/>
-          <w:szCs w:val="24"/>
-        </w:rPr>
-        <w:t xml:space="preserve"> credential and open login form.</w:t>
+        <w:t>These can login by user with there credential and open login form.</w:t>
       </w:r>
     </w:p>
     <w:p>
@@ -2824,21 +2742,12 @@
                 <w:color w:val="000000"/>
               </w:rPr>
             </w:pPr>
-            <w:proofErr w:type="spellStart"/>
             <w:r>
               <w:rPr>
                 <w:rFonts w:ascii="Calibri" w:eastAsia="Times New Roman" w:hAnsi="Calibri" w:cs="Calibri"/>
                 <w:color w:val="000000"/>
               </w:rPr>
-              <w:t>NgRx</w:t>
-            </w:r>
-            <w:proofErr w:type="spellEnd"/>
-            <w:r>
-              <w:rPr>
-                <w:rFonts w:ascii="Calibri" w:eastAsia="Times New Roman" w:hAnsi="Calibri" w:cs="Calibri"/>
-                <w:color w:val="000000"/>
-              </w:rPr>
-              <w:t xml:space="preserve"> </w:t>
+              <w:t xml:space="preserve">NgRx </w:t>
             </w:r>
           </w:p>
         </w:tc>
@@ -3284,7 +3193,21 @@
                 <w:rFonts w:ascii="Calibri" w:eastAsia="Times New Roman" w:hAnsi="Calibri" w:cs="Calibri"/>
                 <w:color w:val="000000"/>
               </w:rPr>
-              <w:t xml:space="preserve">   Use for Module </w:t>
+              <w:t xml:space="preserve">   Use for </w:t>
+            </w:r>
+            <w:r>
+              <w:rPr>
+                <w:rFonts w:ascii="Calibri" w:eastAsia="Times New Roman" w:hAnsi="Calibri" w:cs="Calibri"/>
+                <w:color w:val="000000"/>
+              </w:rPr>
+              <w:t xml:space="preserve">Register </w:t>
+            </w:r>
+            <w:r>
+              <w:rPr>
+                <w:rFonts w:ascii="Calibri" w:eastAsia="Times New Roman" w:hAnsi="Calibri" w:cs="Calibri"/>
+                <w:color w:val="000000"/>
+              </w:rPr>
+              <w:t xml:space="preserve">Module </w:t>
             </w:r>
           </w:p>
         </w:tc>
@@ -4962,21 +4885,12 @@
           <w:szCs w:val="24"/>
         </w:rPr>
       </w:pPr>
-      <w:proofErr w:type="spellStart"/>
-      <w:r>
-        <w:rPr>
-          <w:sz w:val="24"/>
-          <w:szCs w:val="24"/>
-        </w:rPr>
-        <w:t>AppComponent</w:t>
-      </w:r>
-      <w:proofErr w:type="spellEnd"/>
-      <w:r>
-        <w:rPr>
-          <w:sz w:val="24"/>
-          <w:szCs w:val="24"/>
-        </w:rPr>
-        <w:t xml:space="preserve"> – This component is used for Application </w:t>
+      <w:r>
+        <w:rPr>
+          <w:sz w:val="24"/>
+          <w:szCs w:val="24"/>
+        </w:rPr>
+        <w:t xml:space="preserve">AppComponent – This component is used for Application </w:t>
       </w:r>
       <w:r>
         <w:rPr>
@@ -5005,7 +4919,6 @@
           <w:szCs w:val="24"/>
         </w:rPr>
       </w:pPr>
-      <w:proofErr w:type="spellStart"/>
       <w:r>
         <w:rPr>
           <w:sz w:val="24"/>
@@ -5018,15 +4931,7 @@
           <w:sz w:val="24"/>
           <w:szCs w:val="24"/>
         </w:rPr>
-        <w:t>Component</w:t>
-      </w:r>
-      <w:proofErr w:type="spellEnd"/>
-      <w:r>
-        <w:rPr>
-          <w:sz w:val="24"/>
-          <w:szCs w:val="24"/>
-        </w:rPr>
-        <w:t xml:space="preserve"> – Home Page of application </w:t>
+        <w:t xml:space="preserve">Component – Home Page of application </w:t>
       </w:r>
       <w:r>
         <w:rPr>
@@ -5111,7 +5016,6 @@
           <w:szCs w:val="24"/>
         </w:rPr>
       </w:pPr>
-      <w:proofErr w:type="spellStart"/>
       <w:r>
         <w:rPr>
           <w:sz w:val="24"/>
@@ -5131,15 +5035,7 @@
           <w:sz w:val="24"/>
           <w:szCs w:val="24"/>
         </w:rPr>
-        <w:t>Component</w:t>
-      </w:r>
-      <w:proofErr w:type="spellEnd"/>
-      <w:r>
-        <w:rPr>
-          <w:sz w:val="24"/>
-          <w:szCs w:val="24"/>
-        </w:rPr>
-        <w:t xml:space="preserve"> – This component </w:t>
+        <w:t xml:space="preserve">Component – This component </w:t>
       </w:r>
       <w:r>
         <w:rPr>
@@ -5210,7 +5106,6 @@
           <w:szCs w:val="24"/>
         </w:rPr>
       </w:pPr>
-      <w:proofErr w:type="spellStart"/>
       <w:r>
         <w:rPr>
           <w:sz w:val="24"/>
@@ -5223,15 +5118,7 @@
           <w:sz w:val="24"/>
           <w:szCs w:val="24"/>
         </w:rPr>
-        <w:t>Component</w:t>
-      </w:r>
-      <w:proofErr w:type="spellEnd"/>
-      <w:r>
-        <w:rPr>
-          <w:sz w:val="24"/>
-          <w:szCs w:val="24"/>
-        </w:rPr>
-        <w:t xml:space="preserve"> – This component contain form for</w:t>
+        <w:t>Component – This component contain form for</w:t>
       </w:r>
       <w:r>
         <w:rPr>
@@ -5260,21 +5147,12 @@
           <w:szCs w:val="24"/>
         </w:rPr>
       </w:pPr>
-      <w:proofErr w:type="spellStart"/>
-      <w:r>
-        <w:rPr>
-          <w:sz w:val="24"/>
-          <w:szCs w:val="24"/>
-        </w:rPr>
-        <w:t>RegisterComponent</w:t>
-      </w:r>
-      <w:proofErr w:type="spellEnd"/>
-      <w:r>
-        <w:rPr>
-          <w:sz w:val="24"/>
-          <w:szCs w:val="24"/>
-        </w:rPr>
-        <w:t xml:space="preserve"> - </w:t>
+      <w:r>
+        <w:rPr>
+          <w:sz w:val="24"/>
+          <w:szCs w:val="24"/>
+        </w:rPr>
+        <w:t xml:space="preserve">RegisterComponent - </w:t>
       </w:r>
       <w:r>
         <w:rPr>
@@ -5310,21 +5188,12 @@
           <w:szCs w:val="24"/>
         </w:rPr>
       </w:pPr>
-      <w:proofErr w:type="spellStart"/>
-      <w:r>
-        <w:rPr>
-          <w:sz w:val="24"/>
-          <w:szCs w:val="24"/>
-        </w:rPr>
-        <w:t>HeaderComponent</w:t>
-      </w:r>
-      <w:proofErr w:type="spellEnd"/>
-      <w:r>
-        <w:rPr>
-          <w:sz w:val="24"/>
-          <w:szCs w:val="24"/>
-        </w:rPr>
-        <w:t xml:space="preserve"> – This Component contain header title and button operations like login, toggle </w:t>
+      <w:r>
+        <w:rPr>
+          <w:sz w:val="24"/>
+          <w:szCs w:val="24"/>
+        </w:rPr>
+        <w:t xml:space="preserve">HeaderComponent – This Component contain header title and button operations like login, toggle </w:t>
       </w:r>
       <w:r>
         <w:rPr>
@@ -5448,7 +5317,6 @@
           <w:szCs w:val="24"/>
         </w:rPr>
       </w:pPr>
-      <w:proofErr w:type="spellStart"/>
       <w:r>
         <w:rPr>
           <w:sz w:val="24"/>
@@ -5456,7 +5324,6 @@
         </w:rPr>
         <w:t>SportsListService</w:t>
       </w:r>
-      <w:proofErr w:type="spellEnd"/>
       <w:r>
         <w:rPr>
           <w:sz w:val="24"/>
@@ -5665,33 +5532,8 @@
           <w:sz w:val="24"/>
           <w:szCs w:val="24"/>
         </w:rPr>
-        <w:t xml:space="preserve">add Sport description </w:t>
-      </w:r>
-      <w:proofErr w:type="spellStart"/>
-      <w:r>
-        <w:rPr>
-          <w:sz w:val="24"/>
-          <w:szCs w:val="24"/>
-        </w:rPr>
-        <w:t>i.e</w:t>
-      </w:r>
-      <w:proofErr w:type="spellEnd"/>
-      <w:r>
-        <w:rPr>
-          <w:sz w:val="24"/>
-          <w:szCs w:val="24"/>
-        </w:rPr>
-        <w:t xml:space="preserve"> </w:t>
-      </w:r>
-      <w:proofErr w:type="spellStart"/>
-      <w:r>
-        <w:rPr>
-          <w:sz w:val="24"/>
-          <w:szCs w:val="24"/>
-        </w:rPr>
-        <w:t>maxlength</w:t>
-      </w:r>
-      <w:proofErr w:type="spellEnd"/>
+        <w:t>add Sport description i.e maxlength</w:t>
+      </w:r>
     </w:p>
     <w:p>
       <w:pPr>
@@ -5921,55 +5763,30 @@
           <w:sz w:val="24"/>
           <w:szCs w:val="24"/>
         </w:rPr>
+        <w:t>- TypesScript: 3.9</w:t>
+      </w:r>
+    </w:p>
+    <w:p>
+      <w:pPr>
+        <w:ind w:firstLine="360"/>
+        <w:rPr>
+          <w:sz w:val="24"/>
+          <w:szCs w:val="24"/>
+        </w:rPr>
+      </w:pPr>
+      <w:r>
+        <w:rPr>
+          <w:sz w:val="24"/>
+          <w:szCs w:val="24"/>
+        </w:rPr>
         <w:t xml:space="preserve">- </w:t>
       </w:r>
-      <w:proofErr w:type="spellStart"/>
-      <w:r>
-        <w:rPr>
-          <w:sz w:val="24"/>
-          <w:szCs w:val="24"/>
-        </w:rPr>
-        <w:t>TypesScript</w:t>
-      </w:r>
-      <w:proofErr w:type="spellEnd"/>
-      <w:r>
-        <w:rPr>
-          <w:sz w:val="24"/>
-          <w:szCs w:val="24"/>
-        </w:rPr>
-        <w:t>: 3.9</w:t>
-      </w:r>
-    </w:p>
-    <w:p>
-      <w:pPr>
-        <w:ind w:firstLine="360"/>
-        <w:rPr>
-          <w:sz w:val="24"/>
-          <w:szCs w:val="24"/>
-        </w:rPr>
-      </w:pPr>
-      <w:r>
-        <w:rPr>
-          <w:sz w:val="24"/>
-          <w:szCs w:val="24"/>
-        </w:rPr>
-        <w:t xml:space="preserve">- </w:t>
-      </w:r>
-      <w:proofErr w:type="spellStart"/>
-      <w:r>
-        <w:rPr>
-          <w:sz w:val="24"/>
-          <w:szCs w:val="24"/>
-        </w:rPr>
-        <w:t>ngrx</w:t>
-      </w:r>
-      <w:proofErr w:type="spellEnd"/>
-      <w:r>
-        <w:rPr>
-          <w:sz w:val="24"/>
-          <w:szCs w:val="24"/>
-        </w:rPr>
-        <w:t>/store: 10</w:t>
+      <w:r>
+        <w:rPr>
+          <w:sz w:val="24"/>
+          <w:szCs w:val="24"/>
+        </w:rPr>
+        <w:t>ngrx/store: 10</w:t>
       </w:r>
     </w:p>
     <w:p>
@@ -6022,21 +5839,12 @@
         </w:rPr>
         <w:t xml:space="preserve">       - </w:t>
       </w:r>
-      <w:proofErr w:type="spellStart"/>
-      <w:r>
-        <w:rPr>
-          <w:sz w:val="24"/>
-          <w:szCs w:val="24"/>
-        </w:rPr>
-        <w:t>Rxjs</w:t>
-      </w:r>
-      <w:proofErr w:type="spellEnd"/>
-      <w:r>
-        <w:rPr>
-          <w:sz w:val="24"/>
-          <w:szCs w:val="24"/>
-        </w:rPr>
-        <w:t>: 6.5</w:t>
+      <w:r>
+        <w:rPr>
+          <w:sz w:val="24"/>
+          <w:szCs w:val="24"/>
+        </w:rPr>
+        <w:t>Rxjs: 6.5</w:t>
       </w:r>
       <w:r>
         <w:rPr>
@@ -6059,6 +5867,36 @@
           <w:szCs w:val="24"/>
         </w:rPr>
         <w:t xml:space="preserve">       - jest: 26.4.2</w:t>
+      </w:r>
+    </w:p>
+    <w:p>
+      <w:pPr>
+        <w:rPr>
+          <w:sz w:val="24"/>
+          <w:szCs w:val="24"/>
+        </w:rPr>
+      </w:pPr>
+      <w:r>
+        <w:rPr>
+          <w:sz w:val="24"/>
+          <w:szCs w:val="24"/>
+        </w:rPr>
+        <w:t xml:space="preserve">      - tslint: 6.1.0</w:t>
+      </w:r>
+    </w:p>
+    <w:p>
+      <w:pPr>
+        <w:rPr>
+          <w:sz w:val="24"/>
+          <w:szCs w:val="24"/>
+        </w:rPr>
+      </w:pPr>
+      <w:r>
+        <w:rPr>
+          <w:sz w:val="24"/>
+          <w:szCs w:val="24"/>
+        </w:rPr>
+        <w:t xml:space="preserve">      - typescript: 3.9.5</w:t>
       </w:r>
     </w:p>
     <w:p>
@@ -6107,7 +5945,6 @@
           <w:b/>
           <w:sz w:val="28"/>
         </w:rPr>
-        <w:lastRenderedPageBreak/>
         <w:t>Jest</w:t>
       </w:r>
       <w:r>
@@ -6192,8 +6029,6 @@
           <w:szCs w:val="24"/>
         </w:rPr>
       </w:pPr>
-      <w:proofErr w:type="spellStart"/>
-      <w:proofErr w:type="gramStart"/>
       <w:r>
         <w:rPr>
           <w:sz w:val="24"/>
@@ -6208,7 +6043,6 @@
         </w:rPr>
         <w:t>.service</w:t>
       </w:r>
-      <w:proofErr w:type="gramEnd"/>
       <w:r>
         <w:rPr>
           <w:sz w:val="24"/>
@@ -6221,15 +6055,7 @@
           <w:sz w:val="24"/>
           <w:szCs w:val="24"/>
         </w:rPr>
-        <w:t>ts</w:t>
-      </w:r>
-      <w:proofErr w:type="spellEnd"/>
-      <w:r>
-        <w:rPr>
-          <w:sz w:val="24"/>
-          <w:szCs w:val="24"/>
-        </w:rPr>
-        <w:t xml:space="preserve"> – It contain the all logic like add </w:t>
+        <w:t xml:space="preserve">ts – It contain the all logic like add </w:t>
       </w:r>
       <w:r>
         <w:rPr>
@@ -6306,26 +6132,8 @@
           <w:sz w:val="24"/>
           <w:szCs w:val="24"/>
         </w:rPr>
-        <w:t xml:space="preserve">And base URL is present. Test cases written in </w:t>
-      </w:r>
-      <w:proofErr w:type="spellStart"/>
-      <w:proofErr w:type="gramStart"/>
-      <w:r>
-        <w:rPr>
-          <w:sz w:val="24"/>
-          <w:szCs w:val="24"/>
-        </w:rPr>
-        <w:t>sports.service</w:t>
-      </w:r>
-      <w:proofErr w:type="gramEnd"/>
-      <w:r>
-        <w:rPr>
-          <w:sz w:val="24"/>
-          <w:szCs w:val="24"/>
-        </w:rPr>
-        <w:t>.spec.ts</w:t>
-      </w:r>
-      <w:proofErr w:type="spellEnd"/>
+        <w:t>And base URL is present. Test cases written in sports.service.spec.ts</w:t>
+      </w:r>
     </w:p>
     <w:p>
       <w:pPr>
@@ -6506,10 +6314,10 @@
           <w:szCs w:val="32"/>
         </w:rPr>
         <w:drawing>
-          <wp:inline distT="0" distB="0" distL="0" distR="0" wp14:anchorId="5E47CD84" wp14:editId="1C2F617E">
-            <wp:extent cx="5876925" cy="3143250"/>
-            <wp:effectExtent l="0" t="0" r="9525" b="0"/>
-            <wp:docPr id="1" name="Picture 1"/>
+          <wp:inline distT="0" distB="0" distL="0" distR="0" wp14:anchorId="5F47CC1D" wp14:editId="7A2231AE">
+            <wp:extent cx="5886450" cy="2724150"/>
+            <wp:effectExtent l="0" t="0" r="0" b="0"/>
+            <wp:docPr id="6" name="Picture 6"/>
             <wp:cNvGraphicFramePr>
               <a:graphicFrameLocks xmlns:a="http://schemas.openxmlformats.org/drawingml/2006/main" noChangeAspect="1"/>
             </wp:cNvGraphicFramePr>
@@ -6538,7 +6346,7 @@
                   <pic:spPr bwMode="auto">
                     <a:xfrm>
                       <a:off x="0" y="0"/>
-                      <a:ext cx="5876925" cy="3143250"/>
+                      <a:ext cx="5886450" cy="2724150"/>
                     </a:xfrm>
                     <a:prstGeom prst="rect">
                       <a:avLst/>
@@ -6742,16 +6550,6 @@
     </w:p>
     <w:p>
       <w:pPr>
-        <w:pStyle w:val="ListParagraph"/>
-        <w:rPr>
-          <w:sz w:val="24"/>
-          <w:szCs w:val="24"/>
-        </w:rPr>
-      </w:pPr>
-    </w:p>
-    <w:p>
-      <w:pPr>
-        <w:pStyle w:val="ListParagraph"/>
         <w:rPr>
           <w:sz w:val="24"/>
           <w:szCs w:val="24"/>
@@ -6815,17 +6613,8 @@
           <w:sz w:val="24"/>
           <w:szCs w:val="24"/>
         </w:rPr>
-        <w:t xml:space="preserve">table. </w:t>
-      </w:r>
-      <w:proofErr w:type="spellStart"/>
-      <w:r>
-        <w:rPr>
-          <w:sz w:val="24"/>
-          <w:szCs w:val="24"/>
-        </w:rPr>
-        <w:t>etc</w:t>
-      </w:r>
-      <w:proofErr w:type="spellEnd"/>
+        <w:t>table. etc</w:t>
+      </w:r>
       <w:r>
         <w:rPr>
           <w:sz w:val="24"/>
@@ -7215,47 +7004,133 @@
     </w:p>
     <w:p>
       <w:pPr>
+        <w:rPr>
+          <w:b/>
+          <w:color w:val="5B9BD5" w:themeColor="accent1"/>
+          <w:sz w:val="28"/>
+        </w:rPr>
+      </w:pPr>
+      <w:r>
+        <w:rPr>
+          <w:b/>
+          <w:color w:val="5B9BD5" w:themeColor="accent1"/>
+          <w:sz w:val="28"/>
+        </w:rPr>
+        <w:t>13</w:t>
+      </w:r>
+      <w:r>
+        <w:rPr>
+          <w:b/>
+          <w:color w:val="5B9BD5" w:themeColor="accent1"/>
+          <w:sz w:val="28"/>
+        </w:rPr>
+        <w:t>. Open Item</w:t>
+      </w:r>
+    </w:p>
+    <w:p>
+      <w:pPr>
         <w:pStyle w:val="ListParagraph"/>
-        <w:rPr>
-          <w:sz w:val="44"/>
-          <w:szCs w:val="44"/>
-        </w:rPr>
-      </w:pPr>
-    </w:p>
-    <w:p>
-      <w:pPr>
-        <w:pStyle w:val="ListParagraph"/>
-        <w:rPr>
-          <w:sz w:val="44"/>
-          <w:szCs w:val="44"/>
-        </w:rPr>
-      </w:pPr>
-    </w:p>
-    <w:p>
-      <w:pPr>
-        <w:pStyle w:val="ListParagraph"/>
-        <w:rPr>
-          <w:sz w:val="44"/>
-          <w:szCs w:val="44"/>
-        </w:rPr>
-      </w:pPr>
-    </w:p>
-    <w:p>
-      <w:pPr>
-        <w:pStyle w:val="ListParagraph"/>
-        <w:rPr>
-          <w:sz w:val="44"/>
-          <w:szCs w:val="44"/>
-        </w:rPr>
-      </w:pPr>
-    </w:p>
-    <w:p>
-      <w:pPr>
-        <w:pStyle w:val="Heading1"/>
         <w:numPr>
           <w:ilvl w:val="0"/>
-          <w:numId w:val="13"/>
+          <w:numId w:val="29"/>
         </w:numPr>
+        <w:rPr>
+          <w:color w:val="000000" w:themeColor="text1"/>
+          <w:sz w:val="24"/>
+          <w:szCs w:val="24"/>
+        </w:rPr>
+      </w:pPr>
+      <w:r>
+        <w:rPr>
+          <w:color w:val="000000" w:themeColor="text1"/>
+          <w:sz w:val="24"/>
+          <w:szCs w:val="24"/>
+        </w:rPr>
+        <w:t>i18</w:t>
+      </w:r>
+    </w:p>
+    <w:p>
+      <w:pPr>
+        <w:rPr>
+          <w:b/>
+          <w:bCs/>
+          <w:color w:val="5B9BD5" w:themeColor="accent1"/>
+          <w:sz w:val="28"/>
+          <w:szCs w:val="28"/>
+        </w:rPr>
+      </w:pPr>
+      <w:r>
+        <w:rPr>
+          <w:b/>
+          <w:bCs/>
+          <w:color w:val="5B9BD5" w:themeColor="accent1"/>
+          <w:sz w:val="28"/>
+          <w:szCs w:val="28"/>
+        </w:rPr>
+        <w:t xml:space="preserve">14. </w:t>
+      </w:r>
+      <w:r>
+        <w:rPr>
+          <w:b/>
+          <w:bCs/>
+          <w:color w:val="5B9BD5" w:themeColor="accent1"/>
+          <w:sz w:val="28"/>
+          <w:szCs w:val="28"/>
+        </w:rPr>
+        <w:t>Using Guards</w:t>
+      </w:r>
+    </w:p>
+    <w:p>
+      <w:pPr>
+        <w:pStyle w:val="ListParagraph"/>
+        <w:ind w:left="360"/>
+        <w:rPr>
+          <w:color w:val="000000" w:themeColor="text1"/>
+          <w:sz w:val="24"/>
+          <w:szCs w:val="24"/>
+        </w:rPr>
+      </w:pPr>
+    </w:p>
+    <w:p>
+      <w:pPr>
+        <w:pStyle w:val="ListParagraph"/>
+        <w:ind w:left="360"/>
+        <w:rPr>
+          <w:color w:val="000000" w:themeColor="text1"/>
+          <w:sz w:val="24"/>
+          <w:szCs w:val="24"/>
+        </w:rPr>
+      </w:pPr>
+      <w:r>
+        <w:rPr>
+          <w:b/>
+          <w:bCs/>
+          <w:color w:val="000000" w:themeColor="text1"/>
+          <w:sz w:val="24"/>
+          <w:szCs w:val="24"/>
+        </w:rPr>
+        <w:t>-  auth guard</w:t>
+      </w:r>
+      <w:r>
+        <w:rPr>
+          <w:color w:val="000000" w:themeColor="text1"/>
+          <w:sz w:val="24"/>
+          <w:szCs w:val="24"/>
+        </w:rPr>
+        <w:t xml:space="preserve"> </w:t>
+      </w:r>
+      <w:r>
+        <w:rPr>
+          <w:color w:val="000000" w:themeColor="text1"/>
+          <w:sz w:val="24"/>
+          <w:szCs w:val="24"/>
+        </w:rPr>
+        <w:t xml:space="preserve">– Is used for Register Component to confirm the navigation of route. </w:t>
+      </w:r>
+    </w:p>
+    <w:p>
+      <w:pPr>
+        <w:pStyle w:val="Heading1"/>
         <w:jc w:val="both"/>
         <w:rPr>
           <w:b/>
@@ -7263,6 +7138,27 @@
         </w:rPr>
       </w:pPr>
       <w:bookmarkStart w:id="21" w:name="_Toc45989201"/>
+      <w:r>
+        <w:rPr>
+          <w:b/>
+          <w:sz w:val="28"/>
+        </w:rPr>
+        <w:t>1</w:t>
+      </w:r>
+      <w:r>
+        <w:rPr>
+          <w:b/>
+          <w:sz w:val="28"/>
+        </w:rPr>
+        <w:t>5</w:t>
+      </w:r>
+      <w:r>
+        <w:rPr>
+          <w:b/>
+          <w:sz w:val="28"/>
+        </w:rPr>
+        <w:t xml:space="preserve">. </w:t>
+      </w:r>
       <w:r>
         <w:rPr>
           <w:b/>
@@ -7294,15 +7190,7 @@
         </w:numPr>
       </w:pPr>
       <w:r>
-        <w:t xml:space="preserve">Install </w:t>
-      </w:r>
-      <w:proofErr w:type="spellStart"/>
-      <w:r>
-        <w:t>npm</w:t>
-      </w:r>
-      <w:proofErr w:type="spellEnd"/>
-      <w:r>
-        <w:t xml:space="preserve"> and install @angular (version: </w:t>
+        <w:t xml:space="preserve">Install npm and install @angular (version: </w:t>
       </w:r>
       <w:r>
         <w:t>10</w:t>
@@ -7343,15 +7231,7 @@
         </w:numPr>
       </w:pPr>
       <w:r>
-        <w:t xml:space="preserve">Navigate to cloned folder &amp; run </w:t>
-      </w:r>
-      <w:proofErr w:type="spellStart"/>
-      <w:r>
-        <w:t>npm</w:t>
-      </w:r>
-      <w:proofErr w:type="spellEnd"/>
-      <w:r>
-        <w:t xml:space="preserve"> install</w:t>
+        <w:t>Navigate to cloned folder &amp; run npm install</w:t>
       </w:r>
     </w:p>
     <w:p>
@@ -7363,25 +7243,7 @@
         </w:numPr>
       </w:pPr>
       <w:r>
-        <w:t xml:space="preserve">Run Json file </w:t>
-      </w:r>
-      <w:proofErr w:type="spellStart"/>
-      <w:proofErr w:type="gramStart"/>
-      <w:r>
-        <w:t>i.e</w:t>
-      </w:r>
-      <w:proofErr w:type="spellEnd"/>
-      <w:proofErr w:type="gramEnd"/>
-      <w:r>
-        <w:t xml:space="preserve"> </w:t>
-      </w:r>
-      <w:proofErr w:type="spellStart"/>
-      <w:r>
-        <w:t>db.json</w:t>
-      </w:r>
-      <w:proofErr w:type="spellEnd"/>
-      <w:r>
-        <w:t xml:space="preserve"> on port 3000 used below json file location: -</w:t>
+        <w:t>Run Json file i.e db.json on port 3000 used below json file location: -</w:t>
       </w:r>
     </w:p>
     <w:p>
@@ -7408,15 +7270,8 @@
         <w:t xml:space="preserve">And Run Command -   </w:t>
       </w:r>
       <w:r>
-        <w:t xml:space="preserve">json-server --watch </w:t>
-      </w:r>
-      <w:proofErr w:type="spellStart"/>
-      <w:proofErr w:type="gramStart"/>
-      <w:r>
-        <w:t>db.json</w:t>
-      </w:r>
-      <w:proofErr w:type="spellEnd"/>
-      <w:proofErr w:type="gramEnd"/>
+        <w:t>json-server --watch db.json</w:t>
+      </w:r>
     </w:p>
     <w:p>
       <w:pPr>
@@ -7460,23 +7315,13 @@
           <w:szCs w:val="20"/>
         </w:rPr>
       </w:pPr>
-      <w:proofErr w:type="spellStart"/>
       <w:r>
         <w:rPr>
           <w:rFonts w:ascii="Arial" w:hAnsi="Arial" w:cs="Arial"/>
           <w:sz w:val="20"/>
           <w:szCs w:val="20"/>
         </w:rPr>
-        <w:t>npm</w:t>
-      </w:r>
-      <w:proofErr w:type="spellEnd"/>
-      <w:r>
-        <w:rPr>
-          <w:rFonts w:ascii="Arial" w:hAnsi="Arial" w:cs="Arial"/>
-          <w:sz w:val="20"/>
-          <w:szCs w:val="20"/>
-        </w:rPr>
-        <w:t xml:space="preserve"> run test-watch</w:t>
+        <w:t>npm run test-watch</w:t>
       </w:r>
       <w:r>
         <w:rPr>
@@ -8643,6 +8488,119 @@
     </w:lvl>
   </w:abstractNum>
   <w:abstractNum w:abstractNumId="10" w15:restartNumberingAfterBreak="0">
+    <w:nsid w:val="456209E2"/>
+    <w:multiLevelType w:val="hybridMultilevel"/>
+    <w:tmpl w:val="AC360D46"/>
+    <w:lvl w:ilvl="0" w:tplc="04090001">
+      <w:start w:val="1"/>
+      <w:numFmt w:val="bullet"/>
+      <w:lvlText w:val=""/>
+      <w:lvlJc w:val="left"/>
+      <w:pPr>
+        <w:ind w:left="1170" w:hanging="360"/>
+      </w:pPr>
+      <w:rPr>
+        <w:rFonts w:ascii="Symbol" w:hAnsi="Symbol" w:hint="default"/>
+      </w:rPr>
+    </w:lvl>
+    <w:lvl w:ilvl="1" w:tplc="04090003" w:tentative="1">
+      <w:start w:val="1"/>
+      <w:numFmt w:val="bullet"/>
+      <w:lvlText w:val="o"/>
+      <w:lvlJc w:val="left"/>
+      <w:pPr>
+        <w:ind w:left="1890" w:hanging="360"/>
+      </w:pPr>
+      <w:rPr>
+        <w:rFonts w:ascii="Courier New" w:hAnsi="Courier New" w:cs="Courier New" w:hint="default"/>
+      </w:rPr>
+    </w:lvl>
+    <w:lvl w:ilvl="2" w:tplc="04090005" w:tentative="1">
+      <w:start w:val="1"/>
+      <w:numFmt w:val="bullet"/>
+      <w:lvlText w:val=""/>
+      <w:lvlJc w:val="left"/>
+      <w:pPr>
+        <w:ind w:left="2610" w:hanging="360"/>
+      </w:pPr>
+      <w:rPr>
+        <w:rFonts w:ascii="Wingdings" w:hAnsi="Wingdings" w:hint="default"/>
+      </w:rPr>
+    </w:lvl>
+    <w:lvl w:ilvl="3" w:tplc="04090001" w:tentative="1">
+      <w:start w:val="1"/>
+      <w:numFmt w:val="bullet"/>
+      <w:lvlText w:val=""/>
+      <w:lvlJc w:val="left"/>
+      <w:pPr>
+        <w:ind w:left="3330" w:hanging="360"/>
+      </w:pPr>
+      <w:rPr>
+        <w:rFonts w:ascii="Symbol" w:hAnsi="Symbol" w:hint="default"/>
+      </w:rPr>
+    </w:lvl>
+    <w:lvl w:ilvl="4" w:tplc="04090003" w:tentative="1">
+      <w:start w:val="1"/>
+      <w:numFmt w:val="bullet"/>
+      <w:lvlText w:val="o"/>
+      <w:lvlJc w:val="left"/>
+      <w:pPr>
+        <w:ind w:left="4050" w:hanging="360"/>
+      </w:pPr>
+      <w:rPr>
+        <w:rFonts w:ascii="Courier New" w:hAnsi="Courier New" w:cs="Courier New" w:hint="default"/>
+      </w:rPr>
+    </w:lvl>
+    <w:lvl w:ilvl="5" w:tplc="04090005" w:tentative="1">
+      <w:start w:val="1"/>
+      <w:numFmt w:val="bullet"/>
+      <w:lvlText w:val=""/>
+      <w:lvlJc w:val="left"/>
+      <w:pPr>
+        <w:ind w:left="4770" w:hanging="360"/>
+      </w:pPr>
+      <w:rPr>
+        <w:rFonts w:ascii="Wingdings" w:hAnsi="Wingdings" w:hint="default"/>
+      </w:rPr>
+    </w:lvl>
+    <w:lvl w:ilvl="6" w:tplc="04090001" w:tentative="1">
+      <w:start w:val="1"/>
+      <w:numFmt w:val="bullet"/>
+      <w:lvlText w:val=""/>
+      <w:lvlJc w:val="left"/>
+      <w:pPr>
+        <w:ind w:left="5490" w:hanging="360"/>
+      </w:pPr>
+      <w:rPr>
+        <w:rFonts w:ascii="Symbol" w:hAnsi="Symbol" w:hint="default"/>
+      </w:rPr>
+    </w:lvl>
+    <w:lvl w:ilvl="7" w:tplc="04090003" w:tentative="1">
+      <w:start w:val="1"/>
+      <w:numFmt w:val="bullet"/>
+      <w:lvlText w:val="o"/>
+      <w:lvlJc w:val="left"/>
+      <w:pPr>
+        <w:ind w:left="6210" w:hanging="360"/>
+      </w:pPr>
+      <w:rPr>
+        <w:rFonts w:ascii="Courier New" w:hAnsi="Courier New" w:cs="Courier New" w:hint="default"/>
+      </w:rPr>
+    </w:lvl>
+    <w:lvl w:ilvl="8" w:tplc="04090005" w:tentative="1">
+      <w:start w:val="1"/>
+      <w:numFmt w:val="bullet"/>
+      <w:lvlText w:val=""/>
+      <w:lvlJc w:val="left"/>
+      <w:pPr>
+        <w:ind w:left="6930" w:hanging="360"/>
+      </w:pPr>
+      <w:rPr>
+        <w:rFonts w:ascii="Wingdings" w:hAnsi="Wingdings" w:hint="default"/>
+      </w:rPr>
+    </w:lvl>
+  </w:abstractNum>
+  <w:abstractNum w:abstractNumId="11" w15:restartNumberingAfterBreak="0">
     <w:nsid w:val="46F55A11"/>
     <w:multiLevelType w:val="hybridMultilevel"/>
     <w:tmpl w:val="3DD6C722"/>
@@ -8731,7 +8689,7 @@
       </w:pPr>
     </w:lvl>
   </w:abstractNum>
-  <w:abstractNum w:abstractNumId="11" w15:restartNumberingAfterBreak="0">
+  <w:abstractNum w:abstractNumId="12" w15:restartNumberingAfterBreak="0">
     <w:nsid w:val="470A7FDF"/>
     <w:multiLevelType w:val="hybridMultilevel"/>
     <w:tmpl w:val="081685D0"/>
@@ -8844,7 +8802,7 @@
       </w:rPr>
     </w:lvl>
   </w:abstractNum>
-  <w:abstractNum w:abstractNumId="12" w15:restartNumberingAfterBreak="0">
+  <w:abstractNum w:abstractNumId="13" w15:restartNumberingAfterBreak="0">
     <w:nsid w:val="48547272"/>
     <w:multiLevelType w:val="hybridMultilevel"/>
     <w:tmpl w:val="86167300"/>
@@ -8957,7 +8915,120 @@
       </w:rPr>
     </w:lvl>
   </w:abstractNum>
-  <w:abstractNum w:abstractNumId="13" w15:restartNumberingAfterBreak="0">
+  <w:abstractNum w:abstractNumId="14" w15:restartNumberingAfterBreak="0">
+    <w:nsid w:val="4F4969F2"/>
+    <w:multiLevelType w:val="hybridMultilevel"/>
+    <w:tmpl w:val="5A76DE40"/>
+    <w:lvl w:ilvl="0" w:tplc="04090001">
+      <w:start w:val="1"/>
+      <w:numFmt w:val="bullet"/>
+      <w:lvlText w:val=""/>
+      <w:lvlJc w:val="left"/>
+      <w:pPr>
+        <w:ind w:left="1260" w:hanging="360"/>
+      </w:pPr>
+      <w:rPr>
+        <w:rFonts w:ascii="Symbol" w:hAnsi="Symbol" w:hint="default"/>
+      </w:rPr>
+    </w:lvl>
+    <w:lvl w:ilvl="1" w:tplc="04090003" w:tentative="1">
+      <w:start w:val="1"/>
+      <w:numFmt w:val="bullet"/>
+      <w:lvlText w:val="o"/>
+      <w:lvlJc w:val="left"/>
+      <w:pPr>
+        <w:ind w:left="1980" w:hanging="360"/>
+      </w:pPr>
+      <w:rPr>
+        <w:rFonts w:ascii="Courier New" w:hAnsi="Courier New" w:cs="Courier New" w:hint="default"/>
+      </w:rPr>
+    </w:lvl>
+    <w:lvl w:ilvl="2" w:tplc="04090005" w:tentative="1">
+      <w:start w:val="1"/>
+      <w:numFmt w:val="bullet"/>
+      <w:lvlText w:val=""/>
+      <w:lvlJc w:val="left"/>
+      <w:pPr>
+        <w:ind w:left="2700" w:hanging="360"/>
+      </w:pPr>
+      <w:rPr>
+        <w:rFonts w:ascii="Wingdings" w:hAnsi="Wingdings" w:hint="default"/>
+      </w:rPr>
+    </w:lvl>
+    <w:lvl w:ilvl="3" w:tplc="04090001" w:tentative="1">
+      <w:start w:val="1"/>
+      <w:numFmt w:val="bullet"/>
+      <w:lvlText w:val=""/>
+      <w:lvlJc w:val="left"/>
+      <w:pPr>
+        <w:ind w:left="3420" w:hanging="360"/>
+      </w:pPr>
+      <w:rPr>
+        <w:rFonts w:ascii="Symbol" w:hAnsi="Symbol" w:hint="default"/>
+      </w:rPr>
+    </w:lvl>
+    <w:lvl w:ilvl="4" w:tplc="04090003" w:tentative="1">
+      <w:start w:val="1"/>
+      <w:numFmt w:val="bullet"/>
+      <w:lvlText w:val="o"/>
+      <w:lvlJc w:val="left"/>
+      <w:pPr>
+        <w:ind w:left="4140" w:hanging="360"/>
+      </w:pPr>
+      <w:rPr>
+        <w:rFonts w:ascii="Courier New" w:hAnsi="Courier New" w:cs="Courier New" w:hint="default"/>
+      </w:rPr>
+    </w:lvl>
+    <w:lvl w:ilvl="5" w:tplc="04090005" w:tentative="1">
+      <w:start w:val="1"/>
+      <w:numFmt w:val="bullet"/>
+      <w:lvlText w:val=""/>
+      <w:lvlJc w:val="left"/>
+      <w:pPr>
+        <w:ind w:left="4860" w:hanging="360"/>
+      </w:pPr>
+      <w:rPr>
+        <w:rFonts w:ascii="Wingdings" w:hAnsi="Wingdings" w:hint="default"/>
+      </w:rPr>
+    </w:lvl>
+    <w:lvl w:ilvl="6" w:tplc="04090001" w:tentative="1">
+      <w:start w:val="1"/>
+      <w:numFmt w:val="bullet"/>
+      <w:lvlText w:val=""/>
+      <w:lvlJc w:val="left"/>
+      <w:pPr>
+        <w:ind w:left="5580" w:hanging="360"/>
+      </w:pPr>
+      <w:rPr>
+        <w:rFonts w:ascii="Symbol" w:hAnsi="Symbol" w:hint="default"/>
+      </w:rPr>
+    </w:lvl>
+    <w:lvl w:ilvl="7" w:tplc="04090003" w:tentative="1">
+      <w:start w:val="1"/>
+      <w:numFmt w:val="bullet"/>
+      <w:lvlText w:val="o"/>
+      <w:lvlJc w:val="left"/>
+      <w:pPr>
+        <w:ind w:left="6300" w:hanging="360"/>
+      </w:pPr>
+      <w:rPr>
+        <w:rFonts w:ascii="Courier New" w:hAnsi="Courier New" w:cs="Courier New" w:hint="default"/>
+      </w:rPr>
+    </w:lvl>
+    <w:lvl w:ilvl="8" w:tplc="04090005" w:tentative="1">
+      <w:start w:val="1"/>
+      <w:numFmt w:val="bullet"/>
+      <w:lvlText w:val=""/>
+      <w:lvlJc w:val="left"/>
+      <w:pPr>
+        <w:ind w:left="7020" w:hanging="360"/>
+      </w:pPr>
+      <w:rPr>
+        <w:rFonts w:ascii="Wingdings" w:hAnsi="Wingdings" w:hint="default"/>
+      </w:rPr>
+    </w:lvl>
+  </w:abstractNum>
+  <w:abstractNum w:abstractNumId="15" w15:restartNumberingAfterBreak="0">
     <w:nsid w:val="5BAD368C"/>
     <w:multiLevelType w:val="multilevel"/>
     <w:tmpl w:val="9F5C224A"/>
@@ -9076,7 +9147,7 @@
       </w:rPr>
     </w:lvl>
   </w:abstractNum>
-  <w:abstractNum w:abstractNumId="14" w15:restartNumberingAfterBreak="0">
+  <w:abstractNum w:abstractNumId="16" w15:restartNumberingAfterBreak="0">
     <w:nsid w:val="5D387071"/>
     <w:multiLevelType w:val="hybridMultilevel"/>
     <w:tmpl w:val="3062A132"/>
@@ -9165,7 +9236,7 @@
       </w:pPr>
     </w:lvl>
   </w:abstractNum>
-  <w:abstractNum w:abstractNumId="15" w15:restartNumberingAfterBreak="0">
+  <w:abstractNum w:abstractNumId="17" w15:restartNumberingAfterBreak="0">
     <w:nsid w:val="615E0F41"/>
     <w:multiLevelType w:val="multilevel"/>
     <w:tmpl w:val="0409001F"/>
@@ -9251,7 +9322,7 @@
       </w:pPr>
     </w:lvl>
   </w:abstractNum>
-  <w:abstractNum w:abstractNumId="16" w15:restartNumberingAfterBreak="0">
+  <w:abstractNum w:abstractNumId="18" w15:restartNumberingAfterBreak="0">
     <w:nsid w:val="693278F9"/>
     <w:multiLevelType w:val="hybridMultilevel"/>
     <w:tmpl w:val="D938B540"/>
@@ -9340,7 +9411,7 @@
       </w:pPr>
     </w:lvl>
   </w:abstractNum>
-  <w:abstractNum w:abstractNumId="17" w15:restartNumberingAfterBreak="0">
+  <w:abstractNum w:abstractNumId="19" w15:restartNumberingAfterBreak="0">
     <w:nsid w:val="69367E12"/>
     <w:multiLevelType w:val="hybridMultilevel"/>
     <w:tmpl w:val="75CA2954"/>
@@ -9426,7 +9497,7 @@
       </w:pPr>
     </w:lvl>
   </w:abstractNum>
-  <w:abstractNum w:abstractNumId="18" w15:restartNumberingAfterBreak="0">
+  <w:abstractNum w:abstractNumId="20" w15:restartNumberingAfterBreak="0">
     <w:nsid w:val="69385A5F"/>
     <w:multiLevelType w:val="hybridMultilevel"/>
     <w:tmpl w:val="444A5BF6"/>
@@ -9515,7 +9586,7 @@
       </w:pPr>
     </w:lvl>
   </w:abstractNum>
-  <w:abstractNum w:abstractNumId="19" w15:restartNumberingAfterBreak="0">
+  <w:abstractNum w:abstractNumId="21" w15:restartNumberingAfterBreak="0">
     <w:nsid w:val="6BA44381"/>
     <w:multiLevelType w:val="hybridMultilevel"/>
     <w:tmpl w:val="610ED1F6"/>
@@ -9605,7 +9676,7 @@
       </w:pPr>
     </w:lvl>
   </w:abstractNum>
-  <w:abstractNum w:abstractNumId="20" w15:restartNumberingAfterBreak="0">
+  <w:abstractNum w:abstractNumId="22" w15:restartNumberingAfterBreak="0">
     <w:nsid w:val="6DAF1032"/>
     <w:multiLevelType w:val="hybridMultilevel"/>
     <w:tmpl w:val="0DB4F858"/>
@@ -9718,7 +9789,7 @@
       </w:rPr>
     </w:lvl>
   </w:abstractNum>
-  <w:abstractNum w:abstractNumId="21" w15:restartNumberingAfterBreak="0">
+  <w:abstractNum w:abstractNumId="23" w15:restartNumberingAfterBreak="0">
     <w:nsid w:val="6E4228F3"/>
     <w:multiLevelType w:val="multilevel"/>
     <w:tmpl w:val="C5EC9386"/>
@@ -9839,7 +9910,7 @@
       </w:rPr>
     </w:lvl>
   </w:abstractNum>
-  <w:abstractNum w:abstractNumId="22" w15:restartNumberingAfterBreak="0">
+  <w:abstractNum w:abstractNumId="24" w15:restartNumberingAfterBreak="0">
     <w:nsid w:val="71552181"/>
     <w:multiLevelType w:val="multilevel"/>
     <w:tmpl w:val="0409001F"/>
@@ -9925,7 +9996,7 @@
       </w:pPr>
     </w:lvl>
   </w:abstractNum>
-  <w:abstractNum w:abstractNumId="23" w15:restartNumberingAfterBreak="0">
+  <w:abstractNum w:abstractNumId="25" w15:restartNumberingAfterBreak="0">
     <w:nsid w:val="71790810"/>
     <w:multiLevelType w:val="hybridMultilevel"/>
     <w:tmpl w:val="DD32421E"/>
@@ -10014,7 +10085,7 @@
       </w:pPr>
     </w:lvl>
   </w:abstractNum>
-  <w:abstractNum w:abstractNumId="24" w15:restartNumberingAfterBreak="0">
+  <w:abstractNum w:abstractNumId="26" w15:restartNumberingAfterBreak="0">
     <w:nsid w:val="72817F20"/>
     <w:multiLevelType w:val="hybridMultilevel"/>
     <w:tmpl w:val="75AE3268"/>
@@ -10103,7 +10174,7 @@
       </w:pPr>
     </w:lvl>
   </w:abstractNum>
-  <w:abstractNum w:abstractNumId="25" w15:restartNumberingAfterBreak="0">
+  <w:abstractNum w:abstractNumId="27" w15:restartNumberingAfterBreak="0">
     <w:nsid w:val="74232C63"/>
     <w:multiLevelType w:val="hybridMultilevel"/>
     <w:tmpl w:val="3BEC5D78"/>
@@ -10192,7 +10263,7 @@
       </w:pPr>
     </w:lvl>
   </w:abstractNum>
-  <w:abstractNum w:abstractNumId="26" w15:restartNumberingAfterBreak="0">
+  <w:abstractNum w:abstractNumId="28" w15:restartNumberingAfterBreak="0">
     <w:nsid w:val="7B9C573B"/>
     <w:multiLevelType w:val="hybridMultilevel"/>
     <w:tmpl w:val="F06292A6"/>
@@ -10282,7 +10353,7 @@
     </w:lvl>
   </w:abstractNum>
   <w:num w:numId="1">
-    <w:abstractNumId w:val="14"/>
+    <w:abstractNumId w:val="16"/>
   </w:num>
   <w:num w:numId="2">
     <w:abstractNumId w:val="3"/>
@@ -10291,76 +10362,82 @@
     <w:abstractNumId w:val="1"/>
   </w:num>
   <w:num w:numId="4">
-    <w:abstractNumId w:val="10"/>
+    <w:abstractNumId w:val="11"/>
   </w:num>
   <w:num w:numId="5">
     <w:abstractNumId w:val="5"/>
   </w:num>
   <w:num w:numId="6">
-    <w:abstractNumId w:val="13"/>
+    <w:abstractNumId w:val="15"/>
   </w:num>
   <w:num w:numId="7">
-    <w:abstractNumId w:val="15"/>
+    <w:abstractNumId w:val="17"/>
   </w:num>
   <w:num w:numId="8">
-    <w:abstractNumId w:val="22"/>
+    <w:abstractNumId w:val="24"/>
   </w:num>
   <w:num w:numId="9">
-    <w:abstractNumId w:val="24"/>
+    <w:abstractNumId w:val="26"/>
   </w:num>
   <w:num w:numId="10">
     <w:abstractNumId w:val="8"/>
   </w:num>
   <w:num w:numId="11">
-    <w:abstractNumId w:val="16"/>
+    <w:abstractNumId w:val="18"/>
   </w:num>
   <w:num w:numId="12">
-    <w:abstractNumId w:val="19"/>
+    <w:abstractNumId w:val="21"/>
   </w:num>
   <w:num w:numId="13">
-    <w:abstractNumId w:val="21"/>
+    <w:abstractNumId w:val="23"/>
   </w:num>
   <w:num w:numId="14">
-    <w:abstractNumId w:val="17"/>
+    <w:abstractNumId w:val="19"/>
   </w:num>
   <w:num w:numId="15">
     <w:abstractNumId w:val="0"/>
   </w:num>
   <w:num w:numId="16">
-    <w:abstractNumId w:val="20"/>
+    <w:abstractNumId w:val="22"/>
   </w:num>
   <w:num w:numId="17">
+    <w:abstractNumId w:val="27"/>
+  </w:num>
+  <w:num w:numId="18">
     <w:abstractNumId w:val="25"/>
   </w:num>
-  <w:num w:numId="18">
-    <w:abstractNumId w:val="23"/>
-  </w:num>
   <w:num w:numId="19">
-    <w:abstractNumId w:val="26"/>
+    <w:abstractNumId w:val="28"/>
   </w:num>
   <w:num w:numId="20">
     <w:abstractNumId w:val="4"/>
   </w:num>
   <w:num w:numId="21">
-    <w:abstractNumId w:val="11"/>
+    <w:abstractNumId w:val="12"/>
   </w:num>
   <w:num w:numId="22">
     <w:abstractNumId w:val="6"/>
   </w:num>
   <w:num w:numId="23">
-    <w:abstractNumId w:val="18"/>
+    <w:abstractNumId w:val="20"/>
   </w:num>
   <w:num w:numId="24">
     <w:abstractNumId w:val="7"/>
   </w:num>
   <w:num w:numId="25">
-    <w:abstractNumId w:val="12"/>
+    <w:abstractNumId w:val="13"/>
   </w:num>
   <w:num w:numId="26">
     <w:abstractNumId w:val="9"/>
   </w:num>
   <w:num w:numId="27">
     <w:abstractNumId w:val="2"/>
+  </w:num>
+  <w:num w:numId="28">
+    <w:abstractNumId w:val="10"/>
+  </w:num>
+  <w:num w:numId="29">
+    <w:abstractNumId w:val="14"/>
   </w:num>
 </w:numbering>
 </file>
@@ -11285,12 +11362,18 @@
     <w:autoRedefine/>
     <w:uiPriority w:val="39"/>
     <w:unhideWhenUsed/>
-    <w:rsid w:val="00C44F32"/>
+    <w:rsid w:val="00C40936"/>
     <w:pPr>
+      <w:tabs>
+        <w:tab w:val="left" w:pos="660"/>
+        <w:tab w:val="right" w:leader="dot" w:pos="9260"/>
+      </w:tabs>
       <w:spacing w:after="100"/>
     </w:pPr>
     <w:rPr>
       <w:rFonts w:eastAsiaTheme="minorEastAsia" w:cs="Times New Roman"/>
+      <w:b/>
+      <w:bCs/>
     </w:rPr>
   </w:style>
   <w:style w:type="paragraph" w:styleId="TOC3">
@@ -11666,7 +11749,7 @@
 </file>
 
 <file path=customXml/itemProps1.xml><?xml version="1.0" encoding="utf-8"?>
-<ds:datastoreItem xmlns:ds="http://schemas.openxmlformats.org/officeDocument/2006/customXml" ds:itemID="{A772F01C-5ABA-4C7C-9729-ED069B8AF824}">
+<ds:datastoreItem xmlns:ds="http://schemas.openxmlformats.org/officeDocument/2006/customXml" ds:itemID="{AF309CEA-BE15-40A1-81F2-8B9AFCF3F350}">
   <ds:schemaRefs>
     <ds:schemaRef ds:uri="http://schemas.openxmlformats.org/officeDocument/2006/bibliography"/>
   </ds:schemaRefs>

</xml_diff>

<commit_message>
jest testing addded for reducer and action
</commit_message>
<xml_diff>
--- a/Design Documents/Sports Application-Design and Architecture Document - Vaibhav.docx
+++ b/Design Documents/Sports Application-Design and Architecture Document - Vaibhav.docx
@@ -2512,7 +2512,23 @@
           <w:sz w:val="24"/>
           <w:szCs w:val="24"/>
         </w:rPr>
-        <w:t>These can login by user with there credential and open login form.</w:t>
+        <w:t xml:space="preserve">These can login by user with </w:t>
+      </w:r>
+      <w:proofErr w:type="spellStart"/>
+      <w:r>
+        <w:rPr>
+          <w:sz w:val="24"/>
+          <w:szCs w:val="24"/>
+        </w:rPr>
+        <w:t>there</w:t>
+      </w:r>
+      <w:proofErr w:type="spellEnd"/>
+      <w:r>
+        <w:rPr>
+          <w:sz w:val="24"/>
+          <w:szCs w:val="24"/>
+        </w:rPr>
+        <w:t xml:space="preserve"> credential and open login form.</w:t>
       </w:r>
     </w:p>
     <w:p>
@@ -2742,12 +2758,21 @@
                 <w:color w:val="000000"/>
               </w:rPr>
             </w:pPr>
+            <w:proofErr w:type="spellStart"/>
             <w:r>
               <w:rPr>
                 <w:rFonts w:ascii="Calibri" w:eastAsia="Times New Roman" w:hAnsi="Calibri" w:cs="Calibri"/>
                 <w:color w:val="000000"/>
               </w:rPr>
-              <w:t xml:space="preserve">NgRx </w:t>
+              <w:t>NgRx</w:t>
+            </w:r>
+            <w:proofErr w:type="spellEnd"/>
+            <w:r>
+              <w:rPr>
+                <w:rFonts w:ascii="Calibri" w:eastAsia="Times New Roman" w:hAnsi="Calibri" w:cs="Calibri"/>
+                <w:color w:val="000000"/>
+              </w:rPr>
+              <w:t xml:space="preserve"> </w:t>
             </w:r>
           </w:p>
         </w:tc>
@@ -4885,12 +4910,21 @@
           <w:szCs w:val="24"/>
         </w:rPr>
       </w:pPr>
-      <w:r>
-        <w:rPr>
-          <w:sz w:val="24"/>
-          <w:szCs w:val="24"/>
-        </w:rPr>
-        <w:t xml:space="preserve">AppComponent – This component is used for Application </w:t>
+      <w:proofErr w:type="spellStart"/>
+      <w:r>
+        <w:rPr>
+          <w:sz w:val="24"/>
+          <w:szCs w:val="24"/>
+        </w:rPr>
+        <w:t>AppComponent</w:t>
+      </w:r>
+      <w:proofErr w:type="spellEnd"/>
+      <w:r>
+        <w:rPr>
+          <w:sz w:val="24"/>
+          <w:szCs w:val="24"/>
+        </w:rPr>
+        <w:t xml:space="preserve"> – This component is used for Application </w:t>
       </w:r>
       <w:r>
         <w:rPr>
@@ -4919,6 +4953,7 @@
           <w:szCs w:val="24"/>
         </w:rPr>
       </w:pPr>
+      <w:proofErr w:type="spellStart"/>
       <w:r>
         <w:rPr>
           <w:sz w:val="24"/>
@@ -4931,7 +4966,15 @@
           <w:sz w:val="24"/>
           <w:szCs w:val="24"/>
         </w:rPr>
-        <w:t xml:space="preserve">Component – Home Page of application </w:t>
+        <w:t>Component</w:t>
+      </w:r>
+      <w:proofErr w:type="spellEnd"/>
+      <w:r>
+        <w:rPr>
+          <w:sz w:val="24"/>
+          <w:szCs w:val="24"/>
+        </w:rPr>
+        <w:t xml:space="preserve"> – Home Page of application </w:t>
       </w:r>
       <w:r>
         <w:rPr>
@@ -5016,6 +5059,7 @@
           <w:szCs w:val="24"/>
         </w:rPr>
       </w:pPr>
+      <w:proofErr w:type="spellStart"/>
       <w:r>
         <w:rPr>
           <w:sz w:val="24"/>
@@ -5035,7 +5079,15 @@
           <w:sz w:val="24"/>
           <w:szCs w:val="24"/>
         </w:rPr>
-        <w:t xml:space="preserve">Component – This component </w:t>
+        <w:t>Component</w:t>
+      </w:r>
+      <w:proofErr w:type="spellEnd"/>
+      <w:r>
+        <w:rPr>
+          <w:sz w:val="24"/>
+          <w:szCs w:val="24"/>
+        </w:rPr>
+        <w:t xml:space="preserve"> – This component </w:t>
       </w:r>
       <w:r>
         <w:rPr>
@@ -5106,6 +5158,7 @@
           <w:szCs w:val="24"/>
         </w:rPr>
       </w:pPr>
+      <w:proofErr w:type="spellStart"/>
       <w:r>
         <w:rPr>
           <w:sz w:val="24"/>
@@ -5118,7 +5171,15 @@
           <w:sz w:val="24"/>
           <w:szCs w:val="24"/>
         </w:rPr>
-        <w:t>Component – This component contain form for</w:t>
+        <w:t>Component</w:t>
+      </w:r>
+      <w:proofErr w:type="spellEnd"/>
+      <w:r>
+        <w:rPr>
+          <w:sz w:val="24"/>
+          <w:szCs w:val="24"/>
+        </w:rPr>
+        <w:t xml:space="preserve"> – This component contain form for</w:t>
       </w:r>
       <w:r>
         <w:rPr>
@@ -5147,12 +5208,21 @@
           <w:szCs w:val="24"/>
         </w:rPr>
       </w:pPr>
-      <w:r>
-        <w:rPr>
-          <w:sz w:val="24"/>
-          <w:szCs w:val="24"/>
-        </w:rPr>
-        <w:t xml:space="preserve">RegisterComponent - </w:t>
+      <w:proofErr w:type="spellStart"/>
+      <w:r>
+        <w:rPr>
+          <w:sz w:val="24"/>
+          <w:szCs w:val="24"/>
+        </w:rPr>
+        <w:t>RegisterComponent</w:t>
+      </w:r>
+      <w:proofErr w:type="spellEnd"/>
+      <w:r>
+        <w:rPr>
+          <w:sz w:val="24"/>
+          <w:szCs w:val="24"/>
+        </w:rPr>
+        <w:t xml:space="preserve"> - </w:t>
       </w:r>
       <w:r>
         <w:rPr>
@@ -5188,12 +5258,21 @@
           <w:szCs w:val="24"/>
         </w:rPr>
       </w:pPr>
-      <w:r>
-        <w:rPr>
-          <w:sz w:val="24"/>
-          <w:szCs w:val="24"/>
-        </w:rPr>
-        <w:t xml:space="preserve">HeaderComponent – This Component contain header title and button operations like login, toggle </w:t>
+      <w:proofErr w:type="spellStart"/>
+      <w:r>
+        <w:rPr>
+          <w:sz w:val="24"/>
+          <w:szCs w:val="24"/>
+        </w:rPr>
+        <w:t>HeaderComponent</w:t>
+      </w:r>
+      <w:proofErr w:type="spellEnd"/>
+      <w:r>
+        <w:rPr>
+          <w:sz w:val="24"/>
+          <w:szCs w:val="24"/>
+        </w:rPr>
+        <w:t xml:space="preserve"> – This Component contain header title and button operations like login, toggle </w:t>
       </w:r>
       <w:r>
         <w:rPr>
@@ -5317,6 +5396,7 @@
           <w:szCs w:val="24"/>
         </w:rPr>
       </w:pPr>
+      <w:proofErr w:type="spellStart"/>
       <w:r>
         <w:rPr>
           <w:sz w:val="24"/>
@@ -5324,6 +5404,7 @@
         </w:rPr>
         <w:t>SportsListService</w:t>
       </w:r>
+      <w:proofErr w:type="spellEnd"/>
       <w:r>
         <w:rPr>
           <w:sz w:val="24"/>
@@ -5532,8 +5613,33 @@
           <w:sz w:val="24"/>
           <w:szCs w:val="24"/>
         </w:rPr>
-        <w:t>add Sport description i.e maxlength</w:t>
-      </w:r>
+        <w:t xml:space="preserve">add Sport description </w:t>
+      </w:r>
+      <w:proofErr w:type="spellStart"/>
+      <w:r>
+        <w:rPr>
+          <w:sz w:val="24"/>
+          <w:szCs w:val="24"/>
+        </w:rPr>
+        <w:t>i.e</w:t>
+      </w:r>
+      <w:proofErr w:type="spellEnd"/>
+      <w:r>
+        <w:rPr>
+          <w:sz w:val="24"/>
+          <w:szCs w:val="24"/>
+        </w:rPr>
+        <w:t xml:space="preserve"> </w:t>
+      </w:r>
+      <w:proofErr w:type="spellStart"/>
+      <w:r>
+        <w:rPr>
+          <w:sz w:val="24"/>
+          <w:szCs w:val="24"/>
+        </w:rPr>
+        <w:t>maxlength</w:t>
+      </w:r>
+      <w:proofErr w:type="spellEnd"/>
     </w:p>
     <w:p>
       <w:pPr>
@@ -5763,7 +5869,23 @@
           <w:sz w:val="24"/>
           <w:szCs w:val="24"/>
         </w:rPr>
-        <w:t>- TypesScript: 3.9</w:t>
+        <w:t xml:space="preserve">- </w:t>
+      </w:r>
+      <w:proofErr w:type="spellStart"/>
+      <w:r>
+        <w:rPr>
+          <w:sz w:val="24"/>
+          <w:szCs w:val="24"/>
+        </w:rPr>
+        <w:t>TypesScript</w:t>
+      </w:r>
+      <w:proofErr w:type="spellEnd"/>
+      <w:r>
+        <w:rPr>
+          <w:sz w:val="24"/>
+          <w:szCs w:val="24"/>
+        </w:rPr>
+        <w:t>: 3.9</w:t>
       </w:r>
     </w:p>
     <w:p>
@@ -5781,12 +5903,21 @@
         </w:rPr>
         <w:t xml:space="preserve">- </w:t>
       </w:r>
-      <w:r>
-        <w:rPr>
-          <w:sz w:val="24"/>
-          <w:szCs w:val="24"/>
-        </w:rPr>
-        <w:t>ngrx/store: 10</w:t>
+      <w:proofErr w:type="spellStart"/>
+      <w:r>
+        <w:rPr>
+          <w:sz w:val="24"/>
+          <w:szCs w:val="24"/>
+        </w:rPr>
+        <w:t>ngrx</w:t>
+      </w:r>
+      <w:proofErr w:type="spellEnd"/>
+      <w:r>
+        <w:rPr>
+          <w:sz w:val="24"/>
+          <w:szCs w:val="24"/>
+        </w:rPr>
+        <w:t>/store: 10</w:t>
       </w:r>
     </w:p>
     <w:p>
@@ -5839,12 +5970,21 @@
         </w:rPr>
         <w:t xml:space="preserve">       - </w:t>
       </w:r>
-      <w:r>
-        <w:rPr>
-          <w:sz w:val="24"/>
-          <w:szCs w:val="24"/>
-        </w:rPr>
-        <w:t>Rxjs: 6.5</w:t>
+      <w:proofErr w:type="spellStart"/>
+      <w:r>
+        <w:rPr>
+          <w:sz w:val="24"/>
+          <w:szCs w:val="24"/>
+        </w:rPr>
+        <w:t>Rxjs</w:t>
+      </w:r>
+      <w:proofErr w:type="spellEnd"/>
+      <w:r>
+        <w:rPr>
+          <w:sz w:val="24"/>
+          <w:szCs w:val="24"/>
+        </w:rPr>
+        <w:t>: 6.5</w:t>
       </w:r>
       <w:r>
         <w:rPr>
@@ -5881,7 +6021,23 @@
           <w:sz w:val="24"/>
           <w:szCs w:val="24"/>
         </w:rPr>
-        <w:t xml:space="preserve">      - tslint: 6.1.0</w:t>
+        <w:t xml:space="preserve">      - </w:t>
+      </w:r>
+      <w:proofErr w:type="spellStart"/>
+      <w:r>
+        <w:rPr>
+          <w:sz w:val="24"/>
+          <w:szCs w:val="24"/>
+        </w:rPr>
+        <w:t>tslint</w:t>
+      </w:r>
+      <w:proofErr w:type="spellEnd"/>
+      <w:r>
+        <w:rPr>
+          <w:sz w:val="24"/>
+          <w:szCs w:val="24"/>
+        </w:rPr>
+        <w:t>: 6.1.0</w:t>
       </w:r>
     </w:p>
     <w:p>
@@ -6029,6 +6185,8 @@
           <w:szCs w:val="24"/>
         </w:rPr>
       </w:pPr>
+      <w:proofErr w:type="spellStart"/>
+      <w:proofErr w:type="gramStart"/>
       <w:r>
         <w:rPr>
           <w:sz w:val="24"/>
@@ -6043,6 +6201,7 @@
         </w:rPr>
         <w:t>.service</w:t>
       </w:r>
+      <w:proofErr w:type="gramEnd"/>
       <w:r>
         <w:rPr>
           <w:sz w:val="24"/>
@@ -6055,7 +6214,15 @@
           <w:sz w:val="24"/>
           <w:szCs w:val="24"/>
         </w:rPr>
-        <w:t xml:space="preserve">ts – It contain the all logic like add </w:t>
+        <w:t>ts</w:t>
+      </w:r>
+      <w:proofErr w:type="spellEnd"/>
+      <w:r>
+        <w:rPr>
+          <w:sz w:val="24"/>
+          <w:szCs w:val="24"/>
+        </w:rPr>
+        <w:t xml:space="preserve"> – It contain the all logic like add </w:t>
       </w:r>
       <w:r>
         <w:rPr>
@@ -6132,8 +6299,26 @@
           <w:sz w:val="24"/>
           <w:szCs w:val="24"/>
         </w:rPr>
-        <w:t>And base URL is present. Test cases written in sports.service.spec.ts</w:t>
-      </w:r>
+        <w:t xml:space="preserve">And base URL is present. Test cases written in </w:t>
+      </w:r>
+      <w:proofErr w:type="spellStart"/>
+      <w:proofErr w:type="gramStart"/>
+      <w:r>
+        <w:rPr>
+          <w:sz w:val="24"/>
+          <w:szCs w:val="24"/>
+        </w:rPr>
+        <w:t>sports.service</w:t>
+      </w:r>
+      <w:proofErr w:type="gramEnd"/>
+      <w:r>
+        <w:rPr>
+          <w:sz w:val="24"/>
+          <w:szCs w:val="24"/>
+        </w:rPr>
+        <w:t>.spec.ts</w:t>
+      </w:r>
+      <w:proofErr w:type="spellEnd"/>
     </w:p>
     <w:p>
       <w:pPr>
@@ -6314,10 +6499,10 @@
           <w:szCs w:val="32"/>
         </w:rPr>
         <w:drawing>
-          <wp:inline distT="0" distB="0" distL="0" distR="0" wp14:anchorId="5F47CC1D" wp14:editId="7A2231AE">
-            <wp:extent cx="5886450" cy="2724150"/>
+          <wp:inline distT="0" distB="0" distL="0" distR="0" wp14:anchorId="6AB172AF" wp14:editId="7D20B5A8">
+            <wp:extent cx="5905500" cy="2933700"/>
             <wp:effectExtent l="0" t="0" r="0" b="0"/>
-            <wp:docPr id="6" name="Picture 6"/>
+            <wp:docPr id="1" name="Picture 1"/>
             <wp:cNvGraphicFramePr>
               <a:graphicFrameLocks xmlns:a="http://schemas.openxmlformats.org/drawingml/2006/main" noChangeAspect="1"/>
             </wp:cNvGraphicFramePr>
@@ -6346,7 +6531,7 @@
                   <pic:spPr bwMode="auto">
                     <a:xfrm>
                       <a:off x="0" y="0"/>
-                      <a:ext cx="5886450" cy="2724150"/>
+                      <a:ext cx="5905500" cy="2933700"/>
                     </a:xfrm>
                     <a:prstGeom prst="rect">
                       <a:avLst/>
@@ -6362,73 +6547,17 @@
           </wp:inline>
         </w:drawing>
       </w:r>
+    </w:p>
+    <w:p>
+      <w:pPr>
+        <w:ind w:firstLine="360"/>
+        <w:rPr>
+          <w:sz w:val="44"/>
+          <w:szCs w:val="44"/>
+        </w:rPr>
+      </w:pPr>
       <w:bookmarkStart w:id="17" w:name="_GoBack"/>
       <w:bookmarkEnd w:id="17"/>
-    </w:p>
-    <w:p>
-      <w:pPr>
-        <w:ind w:firstLine="360"/>
-        <w:rPr>
-          <w:sz w:val="44"/>
-          <w:szCs w:val="44"/>
-        </w:rPr>
-      </w:pPr>
-      <w:r>
-        <w:rPr>
-          <w:noProof/>
-          <w:sz w:val="44"/>
-          <w:szCs w:val="44"/>
-        </w:rPr>
-        <w:lastRenderedPageBreak/>
-        <w:drawing>
-          <wp:inline distT="0" distB="0" distL="0" distR="0" wp14:anchorId="5B2EFBC4" wp14:editId="2123E101">
-            <wp:extent cx="5876925" cy="2114550"/>
-            <wp:effectExtent l="0" t="0" r="9525" b="0"/>
-            <wp:docPr id="3" name="Picture 3"/>
-            <wp:cNvGraphicFramePr>
-              <a:graphicFrameLocks xmlns:a="http://schemas.openxmlformats.org/drawingml/2006/main" noChangeAspect="1"/>
-            </wp:cNvGraphicFramePr>
-            <a:graphic xmlns:a="http://schemas.openxmlformats.org/drawingml/2006/main">
-              <a:graphicData uri="http://schemas.openxmlformats.org/drawingml/2006/picture">
-                <pic:pic xmlns:pic="http://schemas.openxmlformats.org/drawingml/2006/picture">
-                  <pic:nvPicPr>
-                    <pic:cNvPr id="0" name="Picture 1"/>
-                    <pic:cNvPicPr>
-                      <a:picLocks noChangeAspect="1" noChangeArrowheads="1"/>
-                    </pic:cNvPicPr>
-                  </pic:nvPicPr>
-                  <pic:blipFill>
-                    <a:blip r:embed="rId10">
-                      <a:extLst>
-                        <a:ext uri="{28A0092B-C50C-407E-A947-70E740481C1C}">
-                          <a14:useLocalDpi xmlns:a14="http://schemas.microsoft.com/office/drawing/2010/main" val="0"/>
-                        </a:ext>
-                      </a:extLst>
-                    </a:blip>
-                    <a:srcRect/>
-                    <a:stretch>
-                      <a:fillRect/>
-                    </a:stretch>
-                  </pic:blipFill>
-                  <pic:spPr bwMode="auto">
-                    <a:xfrm>
-                      <a:off x="0" y="0"/>
-                      <a:ext cx="5876925" cy="2114550"/>
-                    </a:xfrm>
-                    <a:prstGeom prst="rect">
-                      <a:avLst/>
-                    </a:prstGeom>
-                    <a:noFill/>
-                    <a:ln>
-                      <a:noFill/>
-                    </a:ln>
-                  </pic:spPr>
-                </pic:pic>
-              </a:graphicData>
-            </a:graphic>
-          </wp:inline>
-        </w:drawing>
-      </w:r>
     </w:p>
     <w:p>
       <w:pPr>
@@ -6458,6 +6587,7 @@
           <w:b/>
           <w:sz w:val="28"/>
         </w:rPr>
+        <w:lastRenderedPageBreak/>
         <w:t>Responsive</w:t>
       </w:r>
       <w:bookmarkEnd w:id="18"/>
@@ -6613,8 +6743,17 @@
           <w:sz w:val="24"/>
           <w:szCs w:val="24"/>
         </w:rPr>
-        <w:t>table. etc</w:t>
-      </w:r>
+        <w:t xml:space="preserve">table. </w:t>
+      </w:r>
+      <w:proofErr w:type="spellStart"/>
+      <w:r>
+        <w:rPr>
+          <w:sz w:val="24"/>
+          <w:szCs w:val="24"/>
+        </w:rPr>
+        <w:t>etc</w:t>
+      </w:r>
+      <w:proofErr w:type="spellEnd"/>
       <w:r>
         <w:rPr>
           <w:sz w:val="24"/>
@@ -6703,7 +6842,6 @@
           <w:b/>
           <w:sz w:val="28"/>
         </w:rPr>
-        <w:lastRenderedPageBreak/>
         <w:t>List other enhancement (at least top 3)</w:t>
       </w:r>
       <w:bookmarkEnd w:id="20"/>
@@ -6956,6 +7094,7 @@
           <w:sz w:val="24"/>
           <w:szCs w:val="24"/>
         </w:rPr>
+        <w:lastRenderedPageBreak/>
         <w:t>Client-side caching features can be enhanced</w:t>
       </w:r>
     </w:p>
@@ -7190,7 +7329,15 @@
         </w:numPr>
       </w:pPr>
       <w:r>
-        <w:t xml:space="preserve">Install npm and install @angular (version: </w:t>
+        <w:t xml:space="preserve">Install </w:t>
+      </w:r>
+      <w:proofErr w:type="spellStart"/>
+      <w:r>
+        <w:t>npm</w:t>
+      </w:r>
+      <w:proofErr w:type="spellEnd"/>
+      <w:r>
+        <w:t xml:space="preserve"> and install @angular (version: </w:t>
       </w:r>
       <w:r>
         <w:t>10</w:t>
@@ -7210,7 +7357,7 @@
       <w:r>
         <w:t xml:space="preserve">Git clone </w:t>
       </w:r>
-      <w:hyperlink r:id="rId11" w:history="1">
+      <w:hyperlink r:id="rId10" w:history="1">
         <w:r>
           <w:rPr>
             <w:rStyle w:val="Hyperlink"/>
@@ -7231,7 +7378,15 @@
         </w:numPr>
       </w:pPr>
       <w:r>
-        <w:t>Navigate to cloned folder &amp; run npm install</w:t>
+        <w:t xml:space="preserve">Navigate to cloned folder &amp; run </w:t>
+      </w:r>
+      <w:proofErr w:type="spellStart"/>
+      <w:r>
+        <w:t>npm</w:t>
+      </w:r>
+      <w:proofErr w:type="spellEnd"/>
+      <w:r>
+        <w:t xml:space="preserve"> install</w:t>
       </w:r>
     </w:p>
     <w:p>
@@ -7243,7 +7398,25 @@
         </w:numPr>
       </w:pPr>
       <w:r>
-        <w:t>Run Json file i.e db.json on port 3000 used below json file location: -</w:t>
+        <w:t xml:space="preserve">Run Json file </w:t>
+      </w:r>
+      <w:proofErr w:type="spellStart"/>
+      <w:proofErr w:type="gramStart"/>
+      <w:r>
+        <w:t>i.e</w:t>
+      </w:r>
+      <w:proofErr w:type="spellEnd"/>
+      <w:proofErr w:type="gramEnd"/>
+      <w:r>
+        <w:t xml:space="preserve"> </w:t>
+      </w:r>
+      <w:proofErr w:type="spellStart"/>
+      <w:r>
+        <w:t>db.json</w:t>
+      </w:r>
+      <w:proofErr w:type="spellEnd"/>
+      <w:r>
+        <w:t xml:space="preserve"> on port 3000 used below json file location: -</w:t>
       </w:r>
     </w:p>
     <w:p>
@@ -7270,8 +7443,15 @@
         <w:t xml:space="preserve">And Run Command -   </w:t>
       </w:r>
       <w:r>
-        <w:t>json-server --watch db.json</w:t>
-      </w:r>
+        <w:t xml:space="preserve">json-server --watch </w:t>
+      </w:r>
+      <w:proofErr w:type="spellStart"/>
+      <w:proofErr w:type="gramStart"/>
+      <w:r>
+        <w:t>db.json</w:t>
+      </w:r>
+      <w:proofErr w:type="spellEnd"/>
+      <w:proofErr w:type="gramEnd"/>
     </w:p>
     <w:p>
       <w:pPr>
@@ -7315,21 +7495,23 @@
           <w:szCs w:val="20"/>
         </w:rPr>
       </w:pPr>
+      <w:proofErr w:type="spellStart"/>
       <w:r>
         <w:rPr>
           <w:rFonts w:ascii="Arial" w:hAnsi="Arial" w:cs="Arial"/>
           <w:sz w:val="20"/>
           <w:szCs w:val="20"/>
         </w:rPr>
-        <w:t>npm run test-watch</w:t>
-      </w:r>
+        <w:t>npm</w:t>
+      </w:r>
+      <w:proofErr w:type="spellEnd"/>
       <w:r>
         <w:rPr>
           <w:rFonts w:ascii="Arial" w:hAnsi="Arial" w:cs="Arial"/>
           <w:sz w:val="20"/>
           <w:szCs w:val="20"/>
         </w:rPr>
-        <w:t xml:space="preserve">   </w:t>
+        <w:t xml:space="preserve"> run test-watch</w:t>
       </w:r>
       <w:r>
         <w:rPr>
@@ -7337,7 +7519,7 @@
           <w:sz w:val="20"/>
           <w:szCs w:val="20"/>
         </w:rPr>
-        <w:t>- Show</w:t>
+        <w:t xml:space="preserve">   </w:t>
       </w:r>
       <w:r>
         <w:rPr>
@@ -7345,6 +7527,14 @@
           <w:sz w:val="20"/>
           <w:szCs w:val="20"/>
         </w:rPr>
+        <w:t>- Show</w:t>
+      </w:r>
+      <w:r>
+        <w:rPr>
+          <w:rFonts w:ascii="Arial" w:hAnsi="Arial" w:cs="Arial"/>
+          <w:sz w:val="20"/>
+          <w:szCs w:val="20"/>
+        </w:rPr>
         <w:t xml:space="preserve"> the all test cases Passed and Fail.</w:t>
       </w:r>
     </w:p>
@@ -7354,8 +7544,8 @@
       </w:pPr>
     </w:p>
     <w:sectPr>
-      <w:headerReference w:type="default" r:id="rId12"/>
-      <w:footerReference w:type="default" r:id="rId13"/>
+      <w:headerReference w:type="default" r:id="rId11"/>
+      <w:footerReference w:type="default" r:id="rId12"/>
       <w:pgSz w:w="12240" w:h="15840"/>
       <w:pgMar w:top="1440" w:right="1440" w:bottom="1440" w:left="1530" w:header="720" w:footer="720" w:gutter="0"/>
       <w:cols w:space="720"/>
@@ -11749,7 +11939,7 @@
 </file>
 
 <file path=customXml/itemProps1.xml><?xml version="1.0" encoding="utf-8"?>
-<ds:datastoreItem xmlns:ds="http://schemas.openxmlformats.org/officeDocument/2006/customXml" ds:itemID="{AF309CEA-BE15-40A1-81F2-8B9AFCF3F350}">
+<ds:datastoreItem xmlns:ds="http://schemas.openxmlformats.org/officeDocument/2006/customXml" ds:itemID="{0A632FEA-89A8-40B8-A9B4-AC135AC12114}">
   <ds:schemaRefs>
     <ds:schemaRef ds:uri="http://schemas.openxmlformats.org/officeDocument/2006/bibliography"/>
   </ds:schemaRefs>

</xml_diff>

<commit_message>
design document updated and change json file path for crud operation
</commit_message>
<xml_diff>
--- a/Design Documents/Sports Application-Design and Architecture Document - Vaibhav.docx
+++ b/Design Documents/Sports Application-Design and Architecture Document - Vaibhav.docx
@@ -1847,6 +1847,30 @@
             </w:rPr>
             <w:fldChar w:fldCharType="end"/>
           </w:r>
+          <w:r>
+            <w:rPr>
+              <w:rFonts w:eastAsiaTheme="minorEastAsia" w:cs="Times New Roman"/>
+              <w:b/>
+              <w:bCs/>
+            </w:rPr>
+            <w:t>16.      Lighthouse…………………………………………………………………………………………………………………………</w:t>
+          </w:r>
+          <w:r>
+            <w:rPr>
+              <w:rFonts w:eastAsiaTheme="minorEastAsia" w:cs="Times New Roman"/>
+              <w:b/>
+              <w:bCs/>
+            </w:rPr>
+            <w:t>….</w:t>
+          </w:r>
+          <w:r>
+            <w:rPr>
+              <w:rFonts w:eastAsiaTheme="minorEastAsia" w:cs="Times New Roman"/>
+              <w:b/>
+              <w:bCs/>
+            </w:rPr>
+            <w:t>11</w:t>
+          </w:r>
         </w:p>
         <w:p>
           <w:pPr>
@@ -2512,23 +2536,7 @@
           <w:sz w:val="24"/>
           <w:szCs w:val="24"/>
         </w:rPr>
-        <w:t xml:space="preserve">These can login by user with </w:t>
-      </w:r>
-      <w:proofErr w:type="spellStart"/>
-      <w:r>
-        <w:rPr>
-          <w:sz w:val="24"/>
-          <w:szCs w:val="24"/>
-        </w:rPr>
-        <w:t>there</w:t>
-      </w:r>
-      <w:proofErr w:type="spellEnd"/>
-      <w:r>
-        <w:rPr>
-          <w:sz w:val="24"/>
-          <w:szCs w:val="24"/>
-        </w:rPr>
-        <w:t xml:space="preserve"> credential and open login form.</w:t>
+        <w:t>These can login by user with there credential and open login form.</w:t>
       </w:r>
     </w:p>
     <w:p>
@@ -2621,7 +2629,171 @@
     </w:p>
     <w:p>
       <w:pPr>
-        <w:ind w:firstLine="720"/>
+        <w:pStyle w:val="ListParagraph"/>
+        <w:ind w:left="1440"/>
+        <w:rPr>
+          <w:sz w:val="24"/>
+          <w:szCs w:val="24"/>
+        </w:rPr>
+      </w:pPr>
+    </w:p>
+    <w:p>
+      <w:pPr>
+        <w:pStyle w:val="ListParagraph"/>
+        <w:ind w:left="1440"/>
+        <w:rPr>
+          <w:sz w:val="24"/>
+          <w:szCs w:val="24"/>
+        </w:rPr>
+      </w:pPr>
+    </w:p>
+    <w:p>
+      <w:pPr>
+        <w:pStyle w:val="ListParagraph"/>
+        <w:ind w:left="1440"/>
+        <w:rPr>
+          <w:sz w:val="24"/>
+          <w:szCs w:val="24"/>
+        </w:rPr>
+      </w:pPr>
+    </w:p>
+    <w:p>
+      <w:pPr>
+        <w:pStyle w:val="ListParagraph"/>
+        <w:ind w:left="1440"/>
+        <w:rPr>
+          <w:sz w:val="24"/>
+          <w:szCs w:val="24"/>
+        </w:rPr>
+      </w:pPr>
+    </w:p>
+    <w:p>
+      <w:pPr>
+        <w:pStyle w:val="ListParagraph"/>
+        <w:ind w:left="1440"/>
+        <w:rPr>
+          <w:sz w:val="24"/>
+          <w:szCs w:val="24"/>
+        </w:rPr>
+      </w:pPr>
+    </w:p>
+    <w:p>
+      <w:pPr>
+        <w:pStyle w:val="ListParagraph"/>
+        <w:ind w:left="1440"/>
+        <w:rPr>
+          <w:sz w:val="24"/>
+          <w:szCs w:val="24"/>
+        </w:rPr>
+      </w:pPr>
+    </w:p>
+    <w:p>
+      <w:pPr>
+        <w:pStyle w:val="ListParagraph"/>
+        <w:ind w:left="1440"/>
+        <w:rPr>
+          <w:sz w:val="24"/>
+          <w:szCs w:val="24"/>
+        </w:rPr>
+      </w:pPr>
+    </w:p>
+    <w:p>
+      <w:pPr>
+        <w:pStyle w:val="ListParagraph"/>
+        <w:ind w:left="1440"/>
+        <w:rPr>
+          <w:sz w:val="24"/>
+          <w:szCs w:val="24"/>
+        </w:rPr>
+      </w:pPr>
+    </w:p>
+    <w:p>
+      <w:pPr>
+        <w:pStyle w:val="ListParagraph"/>
+        <w:ind w:left="1440"/>
+        <w:rPr>
+          <w:sz w:val="24"/>
+          <w:szCs w:val="24"/>
+        </w:rPr>
+      </w:pPr>
+    </w:p>
+    <w:p>
+      <w:pPr>
+        <w:pStyle w:val="ListParagraph"/>
+        <w:ind w:left="1440"/>
+        <w:rPr>
+          <w:sz w:val="24"/>
+          <w:szCs w:val="24"/>
+        </w:rPr>
+      </w:pPr>
+    </w:p>
+    <w:p>
+      <w:pPr>
+        <w:pStyle w:val="ListParagraph"/>
+        <w:ind w:left="1440"/>
+        <w:rPr>
+          <w:sz w:val="24"/>
+          <w:szCs w:val="24"/>
+        </w:rPr>
+      </w:pPr>
+    </w:p>
+    <w:p>
+      <w:pPr>
+        <w:pStyle w:val="ListParagraph"/>
+        <w:ind w:left="1440"/>
+        <w:rPr>
+          <w:sz w:val="24"/>
+          <w:szCs w:val="24"/>
+        </w:rPr>
+      </w:pPr>
+    </w:p>
+    <w:p>
+      <w:pPr>
+        <w:pStyle w:val="ListParagraph"/>
+        <w:ind w:left="1440"/>
+        <w:rPr>
+          <w:sz w:val="24"/>
+          <w:szCs w:val="24"/>
+        </w:rPr>
+      </w:pPr>
+    </w:p>
+    <w:p>
+      <w:pPr>
+        <w:pStyle w:val="ListParagraph"/>
+        <w:ind w:left="1440"/>
+        <w:rPr>
+          <w:sz w:val="24"/>
+          <w:szCs w:val="24"/>
+        </w:rPr>
+      </w:pPr>
+    </w:p>
+    <w:p>
+      <w:pPr>
+        <w:pStyle w:val="ListParagraph"/>
+        <w:ind w:left="1440"/>
+        <w:rPr>
+          <w:sz w:val="24"/>
+          <w:szCs w:val="24"/>
+        </w:rPr>
+      </w:pPr>
+    </w:p>
+    <w:p>
+      <w:pPr>
+        <w:pStyle w:val="ListParagraph"/>
+        <w:ind w:left="1440"/>
+        <w:rPr>
+          <w:sz w:val="24"/>
+          <w:szCs w:val="24"/>
+        </w:rPr>
+      </w:pPr>
+    </w:p>
+    <w:p>
+      <w:pPr>
+        <w:pStyle w:val="ListParagraph"/>
+        <w:numPr>
+          <w:ilvl w:val="0"/>
+          <w:numId w:val="31"/>
+        </w:numPr>
         <w:rPr>
           <w:sz w:val="24"/>
           <w:szCs w:val="24"/>
@@ -2634,6 +2806,7 @@
           <w:sz w:val="24"/>
           <w:szCs w:val="24"/>
         </w:rPr>
+        <w:lastRenderedPageBreak/>
         <w:t>Features Uses</w:t>
       </w:r>
       <w:r>
@@ -2646,21 +2819,21 @@
     </w:p>
     <w:tbl>
       <w:tblPr>
-        <w:tblW w:w="8314" w:type="dxa"/>
+        <w:tblW w:w="8148" w:type="dxa"/>
         <w:tblInd w:w="775" w:type="dxa"/>
         <w:tblLook w:val="04A0" w:firstRow="1" w:lastRow="0" w:firstColumn="1" w:lastColumn="0" w:noHBand="0" w:noVBand="1"/>
       </w:tblPr>
       <w:tblGrid>
-        <w:gridCol w:w="4142"/>
-        <w:gridCol w:w="4172"/>
+        <w:gridCol w:w="4059"/>
+        <w:gridCol w:w="4089"/>
       </w:tblGrid>
       <w:tr>
         <w:trPr>
-          <w:trHeight w:val="469"/>
+          <w:trHeight w:val="487"/>
         </w:trPr>
         <w:tc>
           <w:tcPr>
-            <w:tcW w:w="4142" w:type="dxa"/>
+            <w:tcW w:w="4059" w:type="dxa"/>
             <w:tcBorders>
               <w:top w:val="single" w:sz="4" w:space="0" w:color="auto"/>
               <w:left w:val="single" w:sz="4" w:space="0" w:color="auto"/>
@@ -2696,7 +2869,7 @@
         </w:tc>
         <w:tc>
           <w:tcPr>
-            <w:tcW w:w="4172" w:type="dxa"/>
+            <w:tcW w:w="4089" w:type="dxa"/>
             <w:tcBorders>
               <w:top w:val="single" w:sz="4" w:space="0" w:color="auto"/>
               <w:left w:val="nil"/>
@@ -2733,11 +2906,11 @@
       </w:tr>
       <w:tr>
         <w:trPr>
-          <w:trHeight w:val="469"/>
+          <w:trHeight w:val="487"/>
         </w:trPr>
         <w:tc>
           <w:tcPr>
-            <w:tcW w:w="4142" w:type="dxa"/>
+            <w:tcW w:w="4059" w:type="dxa"/>
             <w:tcBorders>
               <w:top w:val="nil"/>
               <w:left w:val="single" w:sz="4" w:space="0" w:color="auto"/>
@@ -2758,27 +2931,18 @@
                 <w:color w:val="000000"/>
               </w:rPr>
             </w:pPr>
-            <w:proofErr w:type="spellStart"/>
             <w:r>
               <w:rPr>
                 <w:rFonts w:ascii="Calibri" w:eastAsia="Times New Roman" w:hAnsi="Calibri" w:cs="Calibri"/>
                 <w:color w:val="000000"/>
               </w:rPr>
-              <w:t>NgRx</w:t>
-            </w:r>
-            <w:proofErr w:type="spellEnd"/>
-            <w:r>
-              <w:rPr>
-                <w:rFonts w:ascii="Calibri" w:eastAsia="Times New Roman" w:hAnsi="Calibri" w:cs="Calibri"/>
-                <w:color w:val="000000"/>
-              </w:rPr>
-              <w:t xml:space="preserve"> </w:t>
+              <w:t xml:space="preserve">NgRx </w:t>
             </w:r>
           </w:p>
         </w:tc>
         <w:tc>
           <w:tcPr>
-            <w:tcW w:w="4172" w:type="dxa"/>
+            <w:tcW w:w="4089" w:type="dxa"/>
             <w:tcBorders>
               <w:top w:val="nil"/>
               <w:left w:val="nil"/>
@@ -2811,11 +2975,11 @@
       </w:tr>
       <w:tr>
         <w:trPr>
-          <w:trHeight w:val="469"/>
+          <w:trHeight w:val="487"/>
         </w:trPr>
         <w:tc>
           <w:tcPr>
-            <w:tcW w:w="4142" w:type="dxa"/>
+            <w:tcW w:w="4059" w:type="dxa"/>
             <w:tcBorders>
               <w:top w:val="nil"/>
               <w:left w:val="single" w:sz="4" w:space="0" w:color="auto"/>
@@ -2847,7 +3011,7 @@
         </w:tc>
         <w:tc>
           <w:tcPr>
-            <w:tcW w:w="4172" w:type="dxa"/>
+            <w:tcW w:w="4089" w:type="dxa"/>
             <w:tcBorders>
               <w:top w:val="nil"/>
               <w:left w:val="nil"/>
@@ -2880,11 +3044,11 @@
       </w:tr>
       <w:tr>
         <w:trPr>
-          <w:trHeight w:val="469"/>
+          <w:trHeight w:val="487"/>
         </w:trPr>
         <w:tc>
           <w:tcPr>
-            <w:tcW w:w="4142" w:type="dxa"/>
+            <w:tcW w:w="4059" w:type="dxa"/>
             <w:tcBorders>
               <w:top w:val="nil"/>
               <w:left w:val="single" w:sz="4" w:space="0" w:color="auto"/>
@@ -2916,7 +3080,7 @@
         </w:tc>
         <w:tc>
           <w:tcPr>
-            <w:tcW w:w="4172" w:type="dxa"/>
+            <w:tcW w:w="4089" w:type="dxa"/>
             <w:tcBorders>
               <w:top w:val="nil"/>
               <w:left w:val="nil"/>
@@ -2949,11 +3113,11 @@
       </w:tr>
       <w:tr>
         <w:trPr>
-          <w:trHeight w:val="469"/>
+          <w:trHeight w:val="487"/>
         </w:trPr>
         <w:tc>
           <w:tcPr>
-            <w:tcW w:w="4142" w:type="dxa"/>
+            <w:tcW w:w="4059" w:type="dxa"/>
             <w:tcBorders>
               <w:top w:val="nil"/>
               <w:left w:val="single" w:sz="4" w:space="0" w:color="auto"/>
@@ -2985,7 +3149,7 @@
         </w:tc>
         <w:tc>
           <w:tcPr>
-            <w:tcW w:w="4172" w:type="dxa"/>
+            <w:tcW w:w="4089" w:type="dxa"/>
             <w:tcBorders>
               <w:top w:val="nil"/>
               <w:left w:val="nil"/>
@@ -3018,11 +3182,11 @@
       </w:tr>
       <w:tr>
         <w:trPr>
-          <w:trHeight w:val="469"/>
+          <w:trHeight w:val="487"/>
         </w:trPr>
         <w:tc>
           <w:tcPr>
-            <w:tcW w:w="4142" w:type="dxa"/>
+            <w:tcW w:w="4059" w:type="dxa"/>
             <w:tcBorders>
               <w:top w:val="nil"/>
               <w:left w:val="single" w:sz="4" w:space="0" w:color="auto"/>
@@ -3054,7 +3218,7 @@
         </w:tc>
         <w:tc>
           <w:tcPr>
-            <w:tcW w:w="4172" w:type="dxa"/>
+            <w:tcW w:w="4089" w:type="dxa"/>
             <w:tcBorders>
               <w:top w:val="nil"/>
               <w:left w:val="nil"/>
@@ -3087,11 +3251,11 @@
       </w:tr>
       <w:tr>
         <w:trPr>
-          <w:trHeight w:val="469"/>
+          <w:trHeight w:val="487"/>
         </w:trPr>
         <w:tc>
           <w:tcPr>
-            <w:tcW w:w="4142" w:type="dxa"/>
+            <w:tcW w:w="4059" w:type="dxa"/>
             <w:tcBorders>
               <w:top w:val="nil"/>
               <w:left w:val="single" w:sz="4" w:space="0" w:color="auto"/>
@@ -3123,7 +3287,7 @@
         </w:tc>
         <w:tc>
           <w:tcPr>
-            <w:tcW w:w="4172" w:type="dxa"/>
+            <w:tcW w:w="4089" w:type="dxa"/>
             <w:tcBorders>
               <w:top w:val="nil"/>
               <w:left w:val="nil"/>
@@ -3149,18 +3313,25 @@
                 <w:rFonts w:ascii="Calibri" w:eastAsia="Times New Roman" w:hAnsi="Calibri" w:cs="Calibri"/>
                 <w:color w:val="000000"/>
               </w:rPr>
-              <w:t xml:space="preserve">   Installation done</w:t>
+              <w:t xml:space="preserve">   </w:t>
+            </w:r>
+            <w:r>
+              <w:rPr>
+                <w:rFonts w:ascii="Calibri" w:eastAsia="Times New Roman" w:hAnsi="Calibri" w:cs="Calibri"/>
+                <w:color w:val="000000"/>
+              </w:rPr>
+              <w:t>Implemented for every Component</w:t>
             </w:r>
           </w:p>
         </w:tc>
       </w:tr>
       <w:tr>
         <w:trPr>
-          <w:trHeight w:val="469"/>
+          <w:trHeight w:val="487"/>
         </w:trPr>
         <w:tc>
           <w:tcPr>
-            <w:tcW w:w="4142" w:type="dxa"/>
+            <w:tcW w:w="4059" w:type="dxa"/>
             <w:tcBorders>
               <w:top w:val="nil"/>
               <w:left w:val="single" w:sz="4" w:space="0" w:color="auto"/>
@@ -3192,7 +3363,7 @@
         </w:tc>
         <w:tc>
           <w:tcPr>
-            <w:tcW w:w="4172" w:type="dxa"/>
+            <w:tcW w:w="4089" w:type="dxa"/>
             <w:tcBorders>
               <w:top w:val="nil"/>
               <w:left w:val="nil"/>
@@ -3239,11 +3410,11 @@
       </w:tr>
       <w:tr>
         <w:trPr>
-          <w:trHeight w:val="469"/>
+          <w:trHeight w:val="487"/>
         </w:trPr>
         <w:tc>
           <w:tcPr>
-            <w:tcW w:w="4142" w:type="dxa"/>
+            <w:tcW w:w="4059" w:type="dxa"/>
             <w:tcBorders>
               <w:top w:val="nil"/>
               <w:left w:val="single" w:sz="4" w:space="0" w:color="auto"/>
@@ -3275,7 +3446,7 @@
         </w:tc>
         <w:tc>
           <w:tcPr>
-            <w:tcW w:w="4172" w:type="dxa"/>
+            <w:tcW w:w="4089" w:type="dxa"/>
             <w:tcBorders>
               <w:top w:val="nil"/>
               <w:left w:val="nil"/>
@@ -3306,6 +3477,73 @@
           </w:p>
         </w:tc>
       </w:tr>
+      <w:tr>
+        <w:trPr>
+          <w:trHeight w:val="487"/>
+        </w:trPr>
+        <w:tc>
+          <w:tcPr>
+            <w:tcW w:w="4059" w:type="dxa"/>
+            <w:tcBorders>
+              <w:top w:val="single" w:sz="4" w:space="0" w:color="auto"/>
+              <w:left w:val="single" w:sz="4" w:space="0" w:color="auto"/>
+              <w:bottom w:val="single" w:sz="4" w:space="0" w:color="auto"/>
+              <w:right w:val="single" w:sz="4" w:space="0" w:color="auto"/>
+            </w:tcBorders>
+            <w:shd w:val="clear" w:color="auto" w:fill="auto"/>
+            <w:noWrap/>
+            <w:vAlign w:val="bottom"/>
+          </w:tcPr>
+          <w:p>
+            <w:pPr>
+              <w:spacing w:after="0" w:line="240" w:lineRule="auto"/>
+              <w:jc w:val="center"/>
+              <w:rPr>
+                <w:rFonts w:ascii="Calibri" w:eastAsia="Times New Roman" w:hAnsi="Calibri" w:cs="Calibri"/>
+                <w:color w:val="000000"/>
+              </w:rPr>
+            </w:pPr>
+            <w:r>
+              <w:rPr>
+                <w:rFonts w:ascii="Calibri" w:eastAsia="Times New Roman" w:hAnsi="Calibri" w:cs="Calibri"/>
+                <w:color w:val="000000"/>
+              </w:rPr>
+              <w:t>Lighthouse</w:t>
+            </w:r>
+          </w:p>
+        </w:tc>
+        <w:tc>
+          <w:tcPr>
+            <w:tcW w:w="4089" w:type="dxa"/>
+            <w:tcBorders>
+              <w:top w:val="single" w:sz="4" w:space="0" w:color="auto"/>
+              <w:left w:val="nil"/>
+              <w:bottom w:val="single" w:sz="4" w:space="0" w:color="auto"/>
+              <w:right w:val="single" w:sz="4" w:space="0" w:color="auto"/>
+            </w:tcBorders>
+            <w:shd w:val="clear" w:color="auto" w:fill="auto"/>
+            <w:noWrap/>
+            <w:vAlign w:val="bottom"/>
+          </w:tcPr>
+          <w:p>
+            <w:pPr>
+              <w:spacing w:after="0" w:line="240" w:lineRule="auto"/>
+              <w:jc w:val="center"/>
+              <w:rPr>
+                <w:rFonts w:ascii="Calibri" w:eastAsia="Times New Roman" w:hAnsi="Calibri" w:cs="Calibri"/>
+                <w:color w:val="000000"/>
+              </w:rPr>
+            </w:pPr>
+            <w:r>
+              <w:rPr>
+                <w:rFonts w:ascii="Calibri" w:eastAsia="Times New Roman" w:hAnsi="Calibri" w:cs="Calibri"/>
+                <w:color w:val="000000"/>
+              </w:rPr>
+              <w:t>Show Application Perfoemance</w:t>
+            </w:r>
+          </w:p>
+        </w:tc>
+      </w:tr>
     </w:tbl>
     <w:p>
       <w:pPr>
@@ -3324,6 +3562,78 @@
         <w:rPr>
           <w:sz w:val="24"/>
           <w:szCs w:val="24"/>
+        </w:rPr>
+      </w:pPr>
+    </w:p>
+    <w:p>
+      <w:pPr>
+        <w:ind w:firstLine="720"/>
+        <w:rPr>
+          <w:sz w:val="40"/>
+          <w:szCs w:val="40"/>
+        </w:rPr>
+      </w:pPr>
+    </w:p>
+    <w:p>
+      <w:pPr>
+        <w:ind w:firstLine="720"/>
+        <w:rPr>
+          <w:sz w:val="40"/>
+          <w:szCs w:val="40"/>
+        </w:rPr>
+      </w:pPr>
+    </w:p>
+    <w:p>
+      <w:pPr>
+        <w:ind w:firstLine="720"/>
+        <w:rPr>
+          <w:sz w:val="40"/>
+          <w:szCs w:val="40"/>
+        </w:rPr>
+      </w:pPr>
+    </w:p>
+    <w:p>
+      <w:pPr>
+        <w:ind w:firstLine="720"/>
+        <w:rPr>
+          <w:sz w:val="40"/>
+          <w:szCs w:val="40"/>
+        </w:rPr>
+      </w:pPr>
+    </w:p>
+    <w:p>
+      <w:pPr>
+        <w:ind w:firstLine="720"/>
+        <w:rPr>
+          <w:sz w:val="40"/>
+          <w:szCs w:val="40"/>
+        </w:rPr>
+      </w:pPr>
+    </w:p>
+    <w:p>
+      <w:pPr>
+        <w:ind w:firstLine="720"/>
+        <w:rPr>
+          <w:sz w:val="40"/>
+          <w:szCs w:val="40"/>
+        </w:rPr>
+      </w:pPr>
+    </w:p>
+    <w:p>
+      <w:pPr>
+        <w:ind w:firstLine="720"/>
+        <w:rPr>
+          <w:sz w:val="40"/>
+          <w:szCs w:val="40"/>
+        </w:rPr>
+      </w:pPr>
+    </w:p>
+    <w:p>
+      <w:pPr>
+        <w:ind w:firstLine="720"/>
+        <w:rPr>
+          <w:sz w:val="40"/>
+          <w:szCs w:val="40"/>
         </w:rPr>
       </w:pPr>
     </w:p>
@@ -3355,6 +3665,7 @@
           <w:b/>
           <w:sz w:val="28"/>
         </w:rPr>
+        <w:lastRenderedPageBreak/>
         <w:t>Flow Chart</w:t>
       </w:r>
       <w:bookmarkEnd w:id="11"/>
@@ -4910,21 +5221,12 @@
           <w:szCs w:val="24"/>
         </w:rPr>
       </w:pPr>
-      <w:proofErr w:type="spellStart"/>
-      <w:r>
-        <w:rPr>
-          <w:sz w:val="24"/>
-          <w:szCs w:val="24"/>
-        </w:rPr>
-        <w:t>AppComponent</w:t>
-      </w:r>
-      <w:proofErr w:type="spellEnd"/>
-      <w:r>
-        <w:rPr>
-          <w:sz w:val="24"/>
-          <w:szCs w:val="24"/>
-        </w:rPr>
-        <w:t xml:space="preserve"> – This component is used for Application </w:t>
+      <w:r>
+        <w:rPr>
+          <w:sz w:val="24"/>
+          <w:szCs w:val="24"/>
+        </w:rPr>
+        <w:t xml:space="preserve">AppComponent – This component is used for Application </w:t>
       </w:r>
       <w:r>
         <w:rPr>
@@ -4953,7 +5255,6 @@
           <w:szCs w:val="24"/>
         </w:rPr>
       </w:pPr>
-      <w:proofErr w:type="spellStart"/>
       <w:r>
         <w:rPr>
           <w:sz w:val="24"/>
@@ -4966,15 +5267,7 @@
           <w:sz w:val="24"/>
           <w:szCs w:val="24"/>
         </w:rPr>
-        <w:t>Component</w:t>
-      </w:r>
-      <w:proofErr w:type="spellEnd"/>
-      <w:r>
-        <w:rPr>
-          <w:sz w:val="24"/>
-          <w:szCs w:val="24"/>
-        </w:rPr>
-        <w:t xml:space="preserve"> – Home Page of application </w:t>
+        <w:t xml:space="preserve">Component – Home Page of application </w:t>
       </w:r>
       <w:r>
         <w:rPr>
@@ -5059,7 +5352,6 @@
           <w:szCs w:val="24"/>
         </w:rPr>
       </w:pPr>
-      <w:proofErr w:type="spellStart"/>
       <w:r>
         <w:rPr>
           <w:sz w:val="24"/>
@@ -5079,15 +5371,7 @@
           <w:sz w:val="24"/>
           <w:szCs w:val="24"/>
         </w:rPr>
-        <w:t>Component</w:t>
-      </w:r>
-      <w:proofErr w:type="spellEnd"/>
-      <w:r>
-        <w:rPr>
-          <w:sz w:val="24"/>
-          <w:szCs w:val="24"/>
-        </w:rPr>
-        <w:t xml:space="preserve"> – This component </w:t>
+        <w:t xml:space="preserve">Component – This component </w:t>
       </w:r>
       <w:r>
         <w:rPr>
@@ -5158,7 +5442,6 @@
           <w:szCs w:val="24"/>
         </w:rPr>
       </w:pPr>
-      <w:proofErr w:type="spellStart"/>
       <w:r>
         <w:rPr>
           <w:sz w:val="24"/>
@@ -5171,15 +5454,7 @@
           <w:sz w:val="24"/>
           <w:szCs w:val="24"/>
         </w:rPr>
-        <w:t>Component</w:t>
-      </w:r>
-      <w:proofErr w:type="spellEnd"/>
-      <w:r>
-        <w:rPr>
-          <w:sz w:val="24"/>
-          <w:szCs w:val="24"/>
-        </w:rPr>
-        <w:t xml:space="preserve"> – This component contain form for</w:t>
+        <w:t>Component – This component contain form for</w:t>
       </w:r>
       <w:r>
         <w:rPr>
@@ -5208,21 +5483,12 @@
           <w:szCs w:val="24"/>
         </w:rPr>
       </w:pPr>
-      <w:proofErr w:type="spellStart"/>
-      <w:r>
-        <w:rPr>
-          <w:sz w:val="24"/>
-          <w:szCs w:val="24"/>
-        </w:rPr>
-        <w:t>RegisterComponent</w:t>
-      </w:r>
-      <w:proofErr w:type="spellEnd"/>
-      <w:r>
-        <w:rPr>
-          <w:sz w:val="24"/>
-          <w:szCs w:val="24"/>
-        </w:rPr>
-        <w:t xml:space="preserve"> - </w:t>
+      <w:r>
+        <w:rPr>
+          <w:sz w:val="24"/>
+          <w:szCs w:val="24"/>
+        </w:rPr>
+        <w:t xml:space="preserve">RegisterComponent - </w:t>
       </w:r>
       <w:r>
         <w:rPr>
@@ -5258,21 +5524,12 @@
           <w:szCs w:val="24"/>
         </w:rPr>
       </w:pPr>
-      <w:proofErr w:type="spellStart"/>
-      <w:r>
-        <w:rPr>
-          <w:sz w:val="24"/>
-          <w:szCs w:val="24"/>
-        </w:rPr>
-        <w:t>HeaderComponent</w:t>
-      </w:r>
-      <w:proofErr w:type="spellEnd"/>
-      <w:r>
-        <w:rPr>
-          <w:sz w:val="24"/>
-          <w:szCs w:val="24"/>
-        </w:rPr>
-        <w:t xml:space="preserve"> – This Component contain header title and button operations like login, toggle </w:t>
+      <w:r>
+        <w:rPr>
+          <w:sz w:val="24"/>
+          <w:szCs w:val="24"/>
+        </w:rPr>
+        <w:t xml:space="preserve">HeaderComponent – This Component contain header title and button operations like login, toggle </w:t>
       </w:r>
       <w:r>
         <w:rPr>
@@ -5396,7 +5653,6 @@
           <w:szCs w:val="24"/>
         </w:rPr>
       </w:pPr>
-      <w:proofErr w:type="spellStart"/>
       <w:r>
         <w:rPr>
           <w:sz w:val="24"/>
@@ -5404,7 +5660,6 @@
         </w:rPr>
         <w:t>SportsListService</w:t>
       </w:r>
-      <w:proofErr w:type="spellEnd"/>
       <w:r>
         <w:rPr>
           <w:sz w:val="24"/>
@@ -5517,6 +5772,47 @@
         </w:rPr>
         <w:t>logic.</w:t>
       </w:r>
+    </w:p>
+    <w:p>
+      <w:pPr>
+        <w:pStyle w:val="ListParagraph"/>
+        <w:numPr>
+          <w:ilvl w:val="0"/>
+          <w:numId w:val="17"/>
+        </w:numPr>
+        <w:ind w:left="1080"/>
+        <w:rPr>
+          <w:sz w:val="24"/>
+          <w:szCs w:val="24"/>
+        </w:rPr>
+      </w:pPr>
+      <w:r>
+        <w:rPr>
+          <w:sz w:val="24"/>
+          <w:szCs w:val="24"/>
+        </w:rPr>
+        <w:t>mockService – Used when Story Book configuration. While running storybook the dummy data provided to application via a service.</w:t>
+      </w:r>
+    </w:p>
+    <w:p>
+      <w:pPr>
+        <w:pStyle w:val="ListParagraph"/>
+        <w:ind w:left="1080"/>
+        <w:rPr>
+          <w:sz w:val="24"/>
+          <w:szCs w:val="24"/>
+        </w:rPr>
+      </w:pPr>
+    </w:p>
+    <w:p>
+      <w:pPr>
+        <w:pStyle w:val="ListParagraph"/>
+        <w:ind w:left="1080"/>
+        <w:rPr>
+          <w:sz w:val="24"/>
+          <w:szCs w:val="24"/>
+        </w:rPr>
+      </w:pPr>
     </w:p>
     <w:p>
       <w:pPr>
@@ -5613,33 +5909,8 @@
           <w:sz w:val="24"/>
           <w:szCs w:val="24"/>
         </w:rPr>
-        <w:t xml:space="preserve">add Sport description </w:t>
-      </w:r>
-      <w:proofErr w:type="spellStart"/>
-      <w:r>
-        <w:rPr>
-          <w:sz w:val="24"/>
-          <w:szCs w:val="24"/>
-        </w:rPr>
-        <w:t>i.e</w:t>
-      </w:r>
-      <w:proofErr w:type="spellEnd"/>
-      <w:r>
-        <w:rPr>
-          <w:sz w:val="24"/>
-          <w:szCs w:val="24"/>
-        </w:rPr>
-        <w:t xml:space="preserve"> </w:t>
-      </w:r>
-      <w:proofErr w:type="spellStart"/>
-      <w:r>
-        <w:rPr>
-          <w:sz w:val="24"/>
-          <w:szCs w:val="24"/>
-        </w:rPr>
-        <w:t>maxlength</w:t>
-      </w:r>
-      <w:proofErr w:type="spellEnd"/>
+        <w:t>add Sport description i.e maxlength</w:t>
+      </w:r>
     </w:p>
     <w:p>
       <w:pPr>
@@ -5715,42 +5986,6 @@
         </w:rPr>
         <w:t>- Required attribute true for individual form element</w:t>
       </w:r>
-    </w:p>
-    <w:p>
-      <w:pPr>
-        <w:ind w:left="720"/>
-        <w:rPr>
-          <w:sz w:val="24"/>
-          <w:szCs w:val="24"/>
-        </w:rPr>
-      </w:pPr>
-    </w:p>
-    <w:p>
-      <w:pPr>
-        <w:ind w:left="720"/>
-        <w:rPr>
-          <w:sz w:val="24"/>
-          <w:szCs w:val="24"/>
-        </w:rPr>
-      </w:pPr>
-    </w:p>
-    <w:p>
-      <w:pPr>
-        <w:ind w:left="720"/>
-        <w:rPr>
-          <w:sz w:val="24"/>
-          <w:szCs w:val="24"/>
-        </w:rPr>
-      </w:pPr>
-    </w:p>
-    <w:p>
-      <w:pPr>
-        <w:ind w:left="720"/>
-        <w:rPr>
-          <w:sz w:val="24"/>
-          <w:szCs w:val="24"/>
-        </w:rPr>
-      </w:pPr>
     </w:p>
     <w:p>
       <w:pPr>
@@ -5869,55 +6104,30 @@
           <w:sz w:val="24"/>
           <w:szCs w:val="24"/>
         </w:rPr>
+        <w:t>- TypesScript: 3.9</w:t>
+      </w:r>
+    </w:p>
+    <w:p>
+      <w:pPr>
+        <w:ind w:firstLine="360"/>
+        <w:rPr>
+          <w:sz w:val="24"/>
+          <w:szCs w:val="24"/>
+        </w:rPr>
+      </w:pPr>
+      <w:r>
+        <w:rPr>
+          <w:sz w:val="24"/>
+          <w:szCs w:val="24"/>
+        </w:rPr>
         <w:t xml:space="preserve">- </w:t>
       </w:r>
-      <w:proofErr w:type="spellStart"/>
-      <w:r>
-        <w:rPr>
-          <w:sz w:val="24"/>
-          <w:szCs w:val="24"/>
-        </w:rPr>
-        <w:t>TypesScript</w:t>
-      </w:r>
-      <w:proofErr w:type="spellEnd"/>
-      <w:r>
-        <w:rPr>
-          <w:sz w:val="24"/>
-          <w:szCs w:val="24"/>
-        </w:rPr>
-        <w:t>: 3.9</w:t>
-      </w:r>
-    </w:p>
-    <w:p>
-      <w:pPr>
-        <w:ind w:firstLine="360"/>
-        <w:rPr>
-          <w:sz w:val="24"/>
-          <w:szCs w:val="24"/>
-        </w:rPr>
-      </w:pPr>
-      <w:r>
-        <w:rPr>
-          <w:sz w:val="24"/>
-          <w:szCs w:val="24"/>
-        </w:rPr>
-        <w:t xml:space="preserve">- </w:t>
-      </w:r>
-      <w:proofErr w:type="spellStart"/>
-      <w:r>
-        <w:rPr>
-          <w:sz w:val="24"/>
-          <w:szCs w:val="24"/>
-        </w:rPr>
-        <w:t>ngrx</w:t>
-      </w:r>
-      <w:proofErr w:type="spellEnd"/>
-      <w:r>
-        <w:rPr>
-          <w:sz w:val="24"/>
-          <w:szCs w:val="24"/>
-        </w:rPr>
-        <w:t>/store: 10</w:t>
+      <w:r>
+        <w:rPr>
+          <w:sz w:val="24"/>
+          <w:szCs w:val="24"/>
+        </w:rPr>
+        <w:t>ngrx/store: 10</w:t>
       </w:r>
     </w:p>
     <w:p>
@@ -5970,21 +6180,12 @@
         </w:rPr>
         <w:t xml:space="preserve">       - </w:t>
       </w:r>
-      <w:proofErr w:type="spellStart"/>
-      <w:r>
-        <w:rPr>
-          <w:sz w:val="24"/>
-          <w:szCs w:val="24"/>
-        </w:rPr>
-        <w:t>Rxjs</w:t>
-      </w:r>
-      <w:proofErr w:type="spellEnd"/>
-      <w:r>
-        <w:rPr>
-          <w:sz w:val="24"/>
-          <w:szCs w:val="24"/>
-        </w:rPr>
-        <w:t>: 6.5</w:t>
+      <w:r>
+        <w:rPr>
+          <w:sz w:val="24"/>
+          <w:szCs w:val="24"/>
+        </w:rPr>
+        <w:t>Rxjs: 6.5</w:t>
       </w:r>
       <w:r>
         <w:rPr>
@@ -6021,23 +6222,7 @@
           <w:sz w:val="24"/>
           <w:szCs w:val="24"/>
         </w:rPr>
-        <w:t xml:space="preserve">      - </w:t>
-      </w:r>
-      <w:proofErr w:type="spellStart"/>
-      <w:r>
-        <w:rPr>
-          <w:sz w:val="24"/>
-          <w:szCs w:val="24"/>
-        </w:rPr>
-        <w:t>tslint</w:t>
-      </w:r>
-      <w:proofErr w:type="spellEnd"/>
-      <w:r>
-        <w:rPr>
-          <w:sz w:val="24"/>
-          <w:szCs w:val="24"/>
-        </w:rPr>
-        <w:t>: 6.1.0</w:t>
+        <w:t xml:space="preserve">      - tslint: 6.1.0</w:t>
       </w:r>
     </w:p>
     <w:p>
@@ -6054,6 +6239,24 @@
         </w:rPr>
         <w:t xml:space="preserve">      - typescript: 3.9.5</w:t>
       </w:r>
+    </w:p>
+    <w:p>
+      <w:pPr>
+        <w:ind w:left="720" w:firstLine="720"/>
+        <w:rPr>
+          <w:sz w:val="24"/>
+          <w:szCs w:val="24"/>
+        </w:rPr>
+      </w:pPr>
+    </w:p>
+    <w:p>
+      <w:pPr>
+        <w:ind w:left="720" w:firstLine="720"/>
+        <w:rPr>
+          <w:sz w:val="24"/>
+          <w:szCs w:val="24"/>
+        </w:rPr>
+      </w:pPr>
     </w:p>
     <w:p>
       <w:pPr>
@@ -6101,6 +6304,7 @@
           <w:b/>
           <w:sz w:val="28"/>
         </w:rPr>
+        <w:lastRenderedPageBreak/>
         <w:t>Jest</w:t>
       </w:r>
       <w:r>
@@ -6185,8 +6389,6 @@
           <w:szCs w:val="24"/>
         </w:rPr>
       </w:pPr>
-      <w:proofErr w:type="spellStart"/>
-      <w:proofErr w:type="gramStart"/>
       <w:r>
         <w:rPr>
           <w:sz w:val="24"/>
@@ -6201,7 +6403,6 @@
         </w:rPr>
         <w:t>.service</w:t>
       </w:r>
-      <w:proofErr w:type="gramEnd"/>
       <w:r>
         <w:rPr>
           <w:sz w:val="24"/>
@@ -6214,15 +6415,7 @@
           <w:sz w:val="24"/>
           <w:szCs w:val="24"/>
         </w:rPr>
-        <w:t>ts</w:t>
-      </w:r>
-      <w:proofErr w:type="spellEnd"/>
-      <w:r>
-        <w:rPr>
-          <w:sz w:val="24"/>
-          <w:szCs w:val="24"/>
-        </w:rPr>
-        <w:t xml:space="preserve"> – It contain the all logic like add </w:t>
+        <w:t xml:space="preserve">ts – It contain the all logic like add </w:t>
       </w:r>
       <w:r>
         <w:rPr>
@@ -6299,26 +6492,8 @@
           <w:sz w:val="24"/>
           <w:szCs w:val="24"/>
         </w:rPr>
-        <w:t xml:space="preserve">And base URL is present. Test cases written in </w:t>
-      </w:r>
-      <w:proofErr w:type="spellStart"/>
-      <w:proofErr w:type="gramStart"/>
-      <w:r>
-        <w:rPr>
-          <w:sz w:val="24"/>
-          <w:szCs w:val="24"/>
-        </w:rPr>
-        <w:t>sports.service</w:t>
-      </w:r>
-      <w:proofErr w:type="gramEnd"/>
-      <w:r>
-        <w:rPr>
-          <w:sz w:val="24"/>
-          <w:szCs w:val="24"/>
-        </w:rPr>
-        <w:t>.spec.ts</w:t>
-      </w:r>
-      <w:proofErr w:type="spellEnd"/>
+        <w:t>And base URL is present. Test cases written in sports.service.spec.ts</w:t>
+      </w:r>
     </w:p>
     <w:p>
       <w:pPr>
@@ -6556,8 +6731,15 @@
           <w:szCs w:val="44"/>
         </w:rPr>
       </w:pPr>
-      <w:bookmarkStart w:id="17" w:name="_GoBack"/>
-      <w:bookmarkEnd w:id="17"/>
+    </w:p>
+    <w:p>
+      <w:pPr>
+        <w:ind w:firstLine="360"/>
+        <w:rPr>
+          <w:sz w:val="44"/>
+          <w:szCs w:val="44"/>
+        </w:rPr>
+      </w:pPr>
     </w:p>
     <w:p>
       <w:pPr>
@@ -6581,7 +6763,7 @@
           <w:sz w:val="28"/>
         </w:rPr>
       </w:pPr>
-      <w:bookmarkStart w:id="18" w:name="_Toc45989198"/>
+      <w:bookmarkStart w:id="17" w:name="_Toc45989198"/>
       <w:r>
         <w:rPr>
           <w:b/>
@@ -6590,7 +6772,7 @@
         <w:lastRenderedPageBreak/>
         <w:t>Responsive</w:t>
       </w:r>
-      <w:bookmarkEnd w:id="18"/>
+      <w:bookmarkEnd w:id="17"/>
     </w:p>
     <w:p/>
     <w:p>
@@ -6699,7 +6881,7 @@
           <w:sz w:val="28"/>
         </w:rPr>
       </w:pPr>
-      <w:bookmarkStart w:id="19" w:name="_Toc45989199"/>
+      <w:bookmarkStart w:id="18" w:name="_Toc45989199"/>
       <w:r>
         <w:rPr>
           <w:b/>
@@ -6714,7 +6896,7 @@
         </w:rPr>
         <w:t>Accessibility</w:t>
       </w:r>
-      <w:bookmarkEnd w:id="19"/>
+      <w:bookmarkEnd w:id="18"/>
     </w:p>
     <w:p/>
     <w:p>
@@ -6743,17 +6925,8 @@
           <w:sz w:val="24"/>
           <w:szCs w:val="24"/>
         </w:rPr>
-        <w:t xml:space="preserve">table. </w:t>
-      </w:r>
-      <w:proofErr w:type="spellStart"/>
-      <w:r>
-        <w:rPr>
-          <w:sz w:val="24"/>
-          <w:szCs w:val="24"/>
-        </w:rPr>
-        <w:t>etc</w:t>
-      </w:r>
-      <w:proofErr w:type="spellEnd"/>
+        <w:t>table. etc</w:t>
+      </w:r>
       <w:r>
         <w:rPr>
           <w:sz w:val="24"/>
@@ -6836,7 +7009,7 @@
           <w:sz w:val="28"/>
         </w:rPr>
       </w:pPr>
-      <w:bookmarkStart w:id="20" w:name="_Toc45989200"/>
+      <w:bookmarkStart w:id="19" w:name="_Toc45989200"/>
       <w:r>
         <w:rPr>
           <w:b/>
@@ -6844,7 +7017,7 @@
         </w:rPr>
         <w:t>List other enhancement (at least top 3)</w:t>
       </w:r>
-      <w:bookmarkEnd w:id="20"/>
+      <w:bookmarkEnd w:id="19"/>
     </w:p>
     <w:p>
       <w:pPr>
@@ -7276,7 +7449,7 @@
           <w:sz w:val="28"/>
         </w:rPr>
       </w:pPr>
-      <w:bookmarkStart w:id="21" w:name="_Toc45989201"/>
+      <w:bookmarkStart w:id="20" w:name="_Toc45989201"/>
       <w:r>
         <w:rPr>
           <w:b/>
@@ -7305,7 +7478,7 @@
         </w:rPr>
         <w:t>Setup</w:t>
       </w:r>
-      <w:bookmarkEnd w:id="21"/>
+      <w:bookmarkEnd w:id="20"/>
     </w:p>
     <w:p/>
     <w:p>
@@ -7329,15 +7502,7 @@
         </w:numPr>
       </w:pPr>
       <w:r>
-        <w:t xml:space="preserve">Install </w:t>
-      </w:r>
-      <w:proofErr w:type="spellStart"/>
-      <w:r>
-        <w:t>npm</w:t>
-      </w:r>
-      <w:proofErr w:type="spellEnd"/>
-      <w:r>
-        <w:t xml:space="preserve"> and install @angular (version: </w:t>
+        <w:t xml:space="preserve">Install npm and install @angular (version: </w:t>
       </w:r>
       <w:r>
         <w:t>10</w:t>
@@ -7378,15 +7543,7 @@
         </w:numPr>
       </w:pPr>
       <w:r>
-        <w:t xml:space="preserve">Navigate to cloned folder &amp; run </w:t>
-      </w:r>
-      <w:proofErr w:type="spellStart"/>
-      <w:r>
-        <w:t>npm</w:t>
-      </w:r>
-      <w:proofErr w:type="spellEnd"/>
-      <w:r>
-        <w:t xml:space="preserve"> install</w:t>
+        <w:t>Navigate to cloned folder &amp; run npm install</w:t>
       </w:r>
     </w:p>
     <w:p>
@@ -7398,25 +7555,7 @@
         </w:numPr>
       </w:pPr>
       <w:r>
-        <w:t xml:space="preserve">Run Json file </w:t>
-      </w:r>
-      <w:proofErr w:type="spellStart"/>
-      <w:proofErr w:type="gramStart"/>
-      <w:r>
-        <w:t>i.e</w:t>
-      </w:r>
-      <w:proofErr w:type="spellEnd"/>
-      <w:proofErr w:type="gramEnd"/>
-      <w:r>
-        <w:t xml:space="preserve"> </w:t>
-      </w:r>
-      <w:proofErr w:type="spellStart"/>
-      <w:r>
-        <w:t>db.json</w:t>
-      </w:r>
-      <w:proofErr w:type="spellEnd"/>
-      <w:r>
-        <w:t xml:space="preserve"> on port 3000 used below json file location: -</w:t>
+        <w:t>Run Json file i.e db.json on port 3000 used below json file location: -</w:t>
       </w:r>
     </w:p>
     <w:p>
@@ -7428,7 +7567,7 @@
         </w:numPr>
       </w:pPr>
       <w:r>
-        <w:t>D:\Vaibhav_Angular\Sports\src\assets\json</w:t>
+        <w:t>D:\Vaibhav_Angular\Sports\src\server\json</w:t>
       </w:r>
     </w:p>
     <w:p>
@@ -7439,19 +7578,14 @@
           <w:numId w:val="27"/>
         </w:numPr>
       </w:pPr>
+      <w:bookmarkStart w:id="21" w:name="_GoBack"/>
+      <w:bookmarkEnd w:id="21"/>
       <w:r>
         <w:t xml:space="preserve">And Run Command -   </w:t>
       </w:r>
       <w:r>
-        <w:t xml:space="preserve">json-server --watch </w:t>
-      </w:r>
-      <w:proofErr w:type="spellStart"/>
-      <w:proofErr w:type="gramStart"/>
-      <w:r>
-        <w:t>db.json</w:t>
-      </w:r>
-      <w:proofErr w:type="spellEnd"/>
-      <w:proofErr w:type="gramEnd"/>
+        <w:t>json-server --watch db.json</w:t>
+      </w:r>
     </w:p>
     <w:p>
       <w:pPr>
@@ -7489,29 +7623,33 @@
     <w:p>
       <w:pPr>
         <w:pStyle w:val="ListParagraph"/>
+        <w:ind w:left="360"/>
+      </w:pPr>
+    </w:p>
+    <w:p>
+      <w:pPr>
+        <w:pStyle w:val="ListParagraph"/>
         <w:rPr>
           <w:rFonts w:ascii="Arial" w:hAnsi="Arial" w:cs="Arial"/>
           <w:sz w:val="20"/>
           <w:szCs w:val="20"/>
         </w:rPr>
       </w:pPr>
-      <w:proofErr w:type="spellStart"/>
       <w:r>
         <w:rPr>
           <w:rFonts w:ascii="Arial" w:hAnsi="Arial" w:cs="Arial"/>
           <w:sz w:val="20"/>
           <w:szCs w:val="20"/>
         </w:rPr>
-        <w:t>npm</w:t>
-      </w:r>
-      <w:proofErr w:type="spellEnd"/>
+        <w:t>npm run test-watch</w:t>
+      </w:r>
       <w:r>
         <w:rPr>
           <w:rFonts w:ascii="Arial" w:hAnsi="Arial" w:cs="Arial"/>
           <w:sz w:val="20"/>
           <w:szCs w:val="20"/>
         </w:rPr>
-        <w:t xml:space="preserve"> run test-watch</w:t>
+        <w:t xml:space="preserve">   </w:t>
       </w:r>
       <w:r>
         <w:rPr>
@@ -7519,7 +7657,7 @@
           <w:sz w:val="20"/>
           <w:szCs w:val="20"/>
         </w:rPr>
-        <w:t xml:space="preserve">   </w:t>
+        <w:t>- Show</w:t>
       </w:r>
       <w:r>
         <w:rPr>
@@ -7527,25 +7665,248 @@
           <w:sz w:val="20"/>
           <w:szCs w:val="20"/>
         </w:rPr>
-        <w:t>- Show</w:t>
-      </w:r>
-      <w:r>
+        <w:t xml:space="preserve"> the all test cases Passed and Fail.</w:t>
+      </w:r>
+    </w:p>
+    <w:p>
+      <w:pPr>
         <w:rPr>
           <w:rFonts w:ascii="Arial" w:hAnsi="Arial" w:cs="Arial"/>
           <w:sz w:val="20"/>
           <w:szCs w:val="20"/>
         </w:rPr>
-        <w:t xml:space="preserve"> the all test cases Passed and Fail.</w:t>
-      </w:r>
-    </w:p>
-    <w:p>
-      <w:pPr>
-        <w:ind w:left="360" w:firstLine="360"/>
-      </w:pPr>
+      </w:pPr>
+    </w:p>
+    <w:p>
+      <w:pPr>
+        <w:pStyle w:val="ListParagraph"/>
+        <w:numPr>
+          <w:ilvl w:val="0"/>
+          <w:numId w:val="30"/>
+        </w:numPr>
+        <w:rPr>
+          <w:rFonts w:ascii="Arial" w:hAnsi="Arial" w:cs="Arial"/>
+          <w:sz w:val="20"/>
+          <w:szCs w:val="20"/>
+        </w:rPr>
+      </w:pPr>
+      <w:r>
+        <w:rPr>
+          <w:rFonts w:ascii="Arial" w:hAnsi="Arial" w:cs="Arial"/>
+          <w:b/>
+          <w:bCs/>
+          <w:sz w:val="20"/>
+          <w:szCs w:val="20"/>
+        </w:rPr>
+        <w:t>Story Book Set up</w:t>
+      </w:r>
+      <w:r>
+        <w:rPr>
+          <w:rFonts w:ascii="Arial" w:hAnsi="Arial" w:cs="Arial"/>
+          <w:sz w:val="20"/>
+          <w:szCs w:val="20"/>
+        </w:rPr>
+        <w:t xml:space="preserve"> –</w:t>
+      </w:r>
+    </w:p>
+    <w:p>
+      <w:pPr>
+        <w:pStyle w:val="ListParagraph"/>
+        <w:rPr>
+          <w:rFonts w:ascii="Arial" w:hAnsi="Arial" w:cs="Arial"/>
+          <w:sz w:val="20"/>
+          <w:szCs w:val="20"/>
+        </w:rPr>
+      </w:pPr>
+      <w:r>
+        <w:rPr>
+          <w:rFonts w:ascii="Arial" w:hAnsi="Arial" w:cs="Arial"/>
+          <w:sz w:val="20"/>
+          <w:szCs w:val="20"/>
+        </w:rPr>
+        <w:t xml:space="preserve">     </w:t>
+      </w:r>
+    </w:p>
+    <w:p>
+      <w:pPr>
+        <w:pStyle w:val="ListParagraph"/>
+        <w:rPr>
+          <w:rFonts w:ascii="Arial" w:hAnsi="Arial" w:cs="Arial"/>
+          <w:sz w:val="20"/>
+          <w:szCs w:val="20"/>
+        </w:rPr>
+      </w:pPr>
+      <w:r>
+        <w:rPr>
+          <w:rFonts w:ascii="Arial" w:hAnsi="Arial" w:cs="Arial"/>
+          <w:sz w:val="20"/>
+          <w:szCs w:val="20"/>
+        </w:rPr>
+        <w:t xml:space="preserve">   Run Command – npm run storybook</w:t>
+      </w:r>
+    </w:p>
+    <w:p>
+      <w:pPr>
+        <w:pStyle w:val="Heading1"/>
+        <w:jc w:val="both"/>
+        <w:rPr>
+          <w:b/>
+          <w:sz w:val="28"/>
+        </w:rPr>
+      </w:pPr>
+    </w:p>
+    <w:p>
+      <w:pPr>
+        <w:pStyle w:val="Heading1"/>
+        <w:jc w:val="both"/>
+        <w:rPr>
+          <w:b/>
+          <w:sz w:val="28"/>
+        </w:rPr>
+      </w:pPr>
+    </w:p>
+    <w:p>
+      <w:pPr>
+        <w:pStyle w:val="Heading1"/>
+        <w:jc w:val="both"/>
+        <w:rPr>
+          <w:b/>
+          <w:sz w:val="28"/>
+        </w:rPr>
+      </w:pPr>
+    </w:p>
+    <w:p>
+      <w:pPr>
+        <w:pStyle w:val="Heading1"/>
+        <w:jc w:val="both"/>
+        <w:rPr>
+          <w:b/>
+          <w:sz w:val="28"/>
+        </w:rPr>
+      </w:pPr>
+    </w:p>
+    <w:p/>
+    <w:p>
+      <w:pPr>
+        <w:pStyle w:val="Heading1"/>
+        <w:jc w:val="both"/>
+        <w:rPr>
+          <w:b/>
+          <w:sz w:val="28"/>
+        </w:rPr>
+      </w:pPr>
+      <w:r>
+        <w:rPr>
+          <w:b/>
+          <w:sz w:val="28"/>
+        </w:rPr>
+        <w:lastRenderedPageBreak/>
+        <w:t>1</w:t>
+      </w:r>
+      <w:r>
+        <w:rPr>
+          <w:b/>
+          <w:sz w:val="28"/>
+        </w:rPr>
+        <w:t>6</w:t>
+      </w:r>
+      <w:r>
+        <w:rPr>
+          <w:b/>
+          <w:sz w:val="28"/>
+        </w:rPr>
+        <w:t xml:space="preserve">. </w:t>
+      </w:r>
+      <w:r>
+        <w:rPr>
+          <w:b/>
+          <w:sz w:val="28"/>
+        </w:rPr>
+        <w:t>Lighthouse</w:t>
+      </w:r>
+      <w:r>
+        <w:rPr>
+          <w:b/>
+          <w:sz w:val="28"/>
+        </w:rPr>
+        <w:t xml:space="preserve"> Performance</w:t>
+      </w:r>
+      <w:r>
+        <w:rPr>
+          <w:b/>
+          <w:sz w:val="28"/>
+        </w:rPr>
+        <w:t xml:space="preserve"> – </w:t>
+      </w:r>
+    </w:p>
+    <w:p>
+      <w:r>
+        <w:t xml:space="preserve">   </w:t>
+      </w:r>
+    </w:p>
+    <w:p>
+      <w:r>
+        <w:t xml:space="preserve"> Below is the lighthouse performance of sports application.</w:t>
+      </w:r>
+    </w:p>
+    <w:p>
+      <w:r>
+        <w:rPr>
+          <w:noProof/>
+        </w:rPr>
+        <w:drawing>
+          <wp:inline distT="0" distB="0" distL="0" distR="0" wp14:anchorId="09BCDDE5" wp14:editId="0F52DF4C">
+            <wp:extent cx="6153150" cy="3095625"/>
+            <wp:effectExtent l="0" t="0" r="0" b="9525"/>
+            <wp:docPr id="3" name="Picture 3"/>
+            <wp:cNvGraphicFramePr>
+              <a:graphicFrameLocks xmlns:a="http://schemas.openxmlformats.org/drawingml/2006/main" noChangeAspect="1"/>
+            </wp:cNvGraphicFramePr>
+            <a:graphic xmlns:a="http://schemas.openxmlformats.org/drawingml/2006/main">
+              <a:graphicData uri="http://schemas.openxmlformats.org/drawingml/2006/picture">
+                <pic:pic xmlns:pic="http://schemas.openxmlformats.org/drawingml/2006/picture">
+                  <pic:nvPicPr>
+                    <pic:cNvPr id="0" name="Picture 1"/>
+                    <pic:cNvPicPr>
+                      <a:picLocks noChangeAspect="1" noChangeArrowheads="1"/>
+                    </pic:cNvPicPr>
+                  </pic:nvPicPr>
+                  <pic:blipFill>
+                    <a:blip r:embed="rId11">
+                      <a:extLst>
+                        <a:ext uri="{28A0092B-C50C-407E-A947-70E740481C1C}">
+                          <a14:useLocalDpi xmlns:a14="http://schemas.microsoft.com/office/drawing/2010/main" val="0"/>
+                        </a:ext>
+                      </a:extLst>
+                    </a:blip>
+                    <a:srcRect/>
+                    <a:stretch>
+                      <a:fillRect/>
+                    </a:stretch>
+                  </pic:blipFill>
+                  <pic:spPr bwMode="auto">
+                    <a:xfrm>
+                      <a:off x="0" y="0"/>
+                      <a:ext cx="6153150" cy="3095625"/>
+                    </a:xfrm>
+                    <a:prstGeom prst="rect">
+                      <a:avLst/>
+                    </a:prstGeom>
+                    <a:noFill/>
+                    <a:ln>
+                      <a:noFill/>
+                    </a:ln>
+                  </pic:spPr>
+                </pic:pic>
+              </a:graphicData>
+            </a:graphic>
+          </wp:inline>
+        </w:drawing>
+      </w:r>
     </w:p>
     <w:sectPr>
-      <w:headerReference w:type="default" r:id="rId11"/>
-      <w:footerReference w:type="default" r:id="rId12"/>
+      <w:headerReference w:type="default" r:id="rId12"/>
+      <w:footerReference w:type="default" r:id="rId13"/>
       <w:pgSz w:w="12240" w:h="15840"/>
       <w:pgMar w:top="1440" w:right="1440" w:bottom="1440" w:left="1530" w:header="720" w:footer="720" w:gutter="0"/>
       <w:cols w:space="720"/>
@@ -7695,6 +8056,119 @@
 <file path=word/numbering.xml><?xml version="1.0" encoding="utf-8"?>
 <w:numbering xmlns:wpc="http://schemas.microsoft.com/office/word/2010/wordprocessingCanvas" xmlns:cx="http://schemas.microsoft.com/office/drawing/2014/chartex" xmlns:cx1="http://schemas.microsoft.com/office/drawing/2015/9/8/chartex" xmlns:cx2="http://schemas.microsoft.com/office/drawing/2015/10/21/chartex" xmlns:cx3="http://schemas.microsoft.com/office/drawing/2016/5/9/chartex" xmlns:cx4="http://schemas.microsoft.com/office/drawing/2016/5/10/chartex" xmlns:cx5="http://schemas.microsoft.com/office/drawing/2016/5/11/chartex" xmlns:cx6="http://schemas.microsoft.com/office/drawing/2016/5/12/chartex" xmlns:cx7="http://schemas.microsoft.com/office/drawing/2016/5/13/chartex" xmlns:cx8="http://schemas.microsoft.com/office/drawing/2016/5/14/chartex" xmlns:mc="http://schemas.openxmlformats.org/markup-compatibility/2006" xmlns:aink="http://schemas.microsoft.com/office/drawing/2016/ink" xmlns:am3d="http://schemas.microsoft.com/office/drawing/2017/model3d" xmlns:o="urn:schemas-microsoft-com:office:office" xmlns:r="http://schemas.openxmlformats.org/officeDocument/2006/relationships" xmlns:m="http://schemas.openxmlformats.org/officeDocument/2006/math" xmlns:v="urn:schemas-microsoft-com:vml" xmlns:wp14="http://schemas.microsoft.com/office/word/2010/wordprocessingDrawing" xmlns:wp="http://schemas.openxmlformats.org/drawingml/2006/wordprocessingDrawing" xmlns:w10="urn:schemas-microsoft-com:office:word" xmlns:w="http://schemas.openxmlformats.org/wordprocessingml/2006/main" xmlns:w14="http://schemas.microsoft.com/office/word/2010/wordml" xmlns:w15="http://schemas.microsoft.com/office/word/2012/wordml" xmlns:w16cid="http://schemas.microsoft.com/office/word/2016/wordml/cid" xmlns:w16se="http://schemas.microsoft.com/office/word/2015/wordml/symex" xmlns:wpg="http://schemas.microsoft.com/office/word/2010/wordprocessingGroup" xmlns:wpi="http://schemas.microsoft.com/office/word/2010/wordprocessingInk" xmlns:wne="http://schemas.microsoft.com/office/word/2006/wordml" xmlns:wps="http://schemas.microsoft.com/office/word/2010/wordprocessingShape" mc:Ignorable="w14 w15 w16se w16cid wp14">
   <w:abstractNum w:abstractNumId="0" w15:restartNumberingAfterBreak="0">
+    <w:nsid w:val="09593F3B"/>
+    <w:multiLevelType w:val="hybridMultilevel"/>
+    <w:tmpl w:val="D5DA86DC"/>
+    <w:lvl w:ilvl="0" w:tplc="04090001">
+      <w:start w:val="1"/>
+      <w:numFmt w:val="bullet"/>
+      <w:lvlText w:val=""/>
+      <w:lvlJc w:val="left"/>
+      <w:pPr>
+        <w:ind w:left="720" w:hanging="360"/>
+      </w:pPr>
+      <w:rPr>
+        <w:rFonts w:ascii="Symbol" w:hAnsi="Symbol" w:hint="default"/>
+      </w:rPr>
+    </w:lvl>
+    <w:lvl w:ilvl="1" w:tplc="04090003" w:tentative="1">
+      <w:start w:val="1"/>
+      <w:numFmt w:val="bullet"/>
+      <w:lvlText w:val="o"/>
+      <w:lvlJc w:val="left"/>
+      <w:pPr>
+        <w:ind w:left="1440" w:hanging="360"/>
+      </w:pPr>
+      <w:rPr>
+        <w:rFonts w:ascii="Courier New" w:hAnsi="Courier New" w:cs="Courier New" w:hint="default"/>
+      </w:rPr>
+    </w:lvl>
+    <w:lvl w:ilvl="2" w:tplc="04090005" w:tentative="1">
+      <w:start w:val="1"/>
+      <w:numFmt w:val="bullet"/>
+      <w:lvlText w:val=""/>
+      <w:lvlJc w:val="left"/>
+      <w:pPr>
+        <w:ind w:left="2160" w:hanging="360"/>
+      </w:pPr>
+      <w:rPr>
+        <w:rFonts w:ascii="Wingdings" w:hAnsi="Wingdings" w:hint="default"/>
+      </w:rPr>
+    </w:lvl>
+    <w:lvl w:ilvl="3" w:tplc="04090001" w:tentative="1">
+      <w:start w:val="1"/>
+      <w:numFmt w:val="bullet"/>
+      <w:lvlText w:val=""/>
+      <w:lvlJc w:val="left"/>
+      <w:pPr>
+        <w:ind w:left="2880" w:hanging="360"/>
+      </w:pPr>
+      <w:rPr>
+        <w:rFonts w:ascii="Symbol" w:hAnsi="Symbol" w:hint="default"/>
+      </w:rPr>
+    </w:lvl>
+    <w:lvl w:ilvl="4" w:tplc="04090003" w:tentative="1">
+      <w:start w:val="1"/>
+      <w:numFmt w:val="bullet"/>
+      <w:lvlText w:val="o"/>
+      <w:lvlJc w:val="left"/>
+      <w:pPr>
+        <w:ind w:left="3600" w:hanging="360"/>
+      </w:pPr>
+      <w:rPr>
+        <w:rFonts w:ascii="Courier New" w:hAnsi="Courier New" w:cs="Courier New" w:hint="default"/>
+      </w:rPr>
+    </w:lvl>
+    <w:lvl w:ilvl="5" w:tplc="04090005" w:tentative="1">
+      <w:start w:val="1"/>
+      <w:numFmt w:val="bullet"/>
+      <w:lvlText w:val=""/>
+      <w:lvlJc w:val="left"/>
+      <w:pPr>
+        <w:ind w:left="4320" w:hanging="360"/>
+      </w:pPr>
+      <w:rPr>
+        <w:rFonts w:ascii="Wingdings" w:hAnsi="Wingdings" w:hint="default"/>
+      </w:rPr>
+    </w:lvl>
+    <w:lvl w:ilvl="6" w:tplc="04090001" w:tentative="1">
+      <w:start w:val="1"/>
+      <w:numFmt w:val="bullet"/>
+      <w:lvlText w:val=""/>
+      <w:lvlJc w:val="left"/>
+      <w:pPr>
+        <w:ind w:left="5040" w:hanging="360"/>
+      </w:pPr>
+      <w:rPr>
+        <w:rFonts w:ascii="Symbol" w:hAnsi="Symbol" w:hint="default"/>
+      </w:rPr>
+    </w:lvl>
+    <w:lvl w:ilvl="7" w:tplc="04090003" w:tentative="1">
+      <w:start w:val="1"/>
+      <w:numFmt w:val="bullet"/>
+      <w:lvlText w:val="o"/>
+      <w:lvlJc w:val="left"/>
+      <w:pPr>
+        <w:ind w:left="5760" w:hanging="360"/>
+      </w:pPr>
+      <w:rPr>
+        <w:rFonts w:ascii="Courier New" w:hAnsi="Courier New" w:cs="Courier New" w:hint="default"/>
+      </w:rPr>
+    </w:lvl>
+    <w:lvl w:ilvl="8" w:tplc="04090005" w:tentative="1">
+      <w:start w:val="1"/>
+      <w:numFmt w:val="bullet"/>
+      <w:lvlText w:val=""/>
+      <w:lvlJc w:val="left"/>
+      <w:pPr>
+        <w:ind w:left="6480" w:hanging="360"/>
+      </w:pPr>
+      <w:rPr>
+        <w:rFonts w:ascii="Wingdings" w:hAnsi="Wingdings" w:hint="default"/>
+      </w:rPr>
+    </w:lvl>
+  </w:abstractNum>
+  <w:abstractNum w:abstractNumId="1" w15:restartNumberingAfterBreak="0">
     <w:nsid w:val="122C65FE"/>
     <w:multiLevelType w:val="hybridMultilevel"/>
     <w:tmpl w:val="2DEE7738"/>
@@ -7783,7 +8257,7 @@
       </w:pPr>
     </w:lvl>
   </w:abstractNum>
-  <w:abstractNum w:abstractNumId="1" w15:restartNumberingAfterBreak="0">
+  <w:abstractNum w:abstractNumId="2" w15:restartNumberingAfterBreak="0">
     <w:nsid w:val="12336EC1"/>
     <w:multiLevelType w:val="hybridMultilevel"/>
     <w:tmpl w:val="85A6A542"/>
@@ -7923,7 +8397,7 @@
       </w:rPr>
     </w:lvl>
   </w:abstractNum>
-  <w:abstractNum w:abstractNumId="2" w15:restartNumberingAfterBreak="0">
+  <w:abstractNum w:abstractNumId="3" w15:restartNumberingAfterBreak="0">
     <w:nsid w:val="12B561E7"/>
     <w:multiLevelType w:val="hybridMultilevel"/>
     <w:tmpl w:val="48900C80"/>
@@ -8036,7 +8510,7 @@
       </w:rPr>
     </w:lvl>
   </w:abstractNum>
-  <w:abstractNum w:abstractNumId="3" w15:restartNumberingAfterBreak="0">
+  <w:abstractNum w:abstractNumId="4" w15:restartNumberingAfterBreak="0">
     <w:nsid w:val="16160EE6"/>
     <w:multiLevelType w:val="hybridMultilevel"/>
     <w:tmpl w:val="9EACCEC2"/>
@@ -8125,7 +8599,7 @@
       </w:pPr>
     </w:lvl>
   </w:abstractNum>
-  <w:abstractNum w:abstractNumId="4" w15:restartNumberingAfterBreak="0">
+  <w:abstractNum w:abstractNumId="5" w15:restartNumberingAfterBreak="0">
     <w:nsid w:val="17C646FC"/>
     <w:multiLevelType w:val="hybridMultilevel"/>
     <w:tmpl w:val="B3D0C160"/>
@@ -8214,7 +8688,7 @@
       </w:pPr>
     </w:lvl>
   </w:abstractNum>
-  <w:abstractNum w:abstractNumId="5" w15:restartNumberingAfterBreak="0">
+  <w:abstractNum w:abstractNumId="6" w15:restartNumberingAfterBreak="0">
     <w:nsid w:val="206F7B03"/>
     <w:multiLevelType w:val="hybridMultilevel"/>
     <w:tmpl w:val="D7DEFFB2"/>
@@ -8300,7 +8774,7 @@
       </w:pPr>
     </w:lvl>
   </w:abstractNum>
-  <w:abstractNum w:abstractNumId="6" w15:restartNumberingAfterBreak="0">
+  <w:abstractNum w:abstractNumId="7" w15:restartNumberingAfterBreak="0">
     <w:nsid w:val="333B1480"/>
     <w:multiLevelType w:val="hybridMultilevel"/>
     <w:tmpl w:val="1BDE73B0"/>
@@ -8389,7 +8863,7 @@
       </w:pPr>
     </w:lvl>
   </w:abstractNum>
-  <w:abstractNum w:abstractNumId="7" w15:restartNumberingAfterBreak="0">
+  <w:abstractNum w:abstractNumId="8" w15:restartNumberingAfterBreak="0">
     <w:nsid w:val="3F17160F"/>
     <w:multiLevelType w:val="hybridMultilevel"/>
     <w:tmpl w:val="F6A0FAB0"/>
@@ -8502,7 +8976,7 @@
       </w:rPr>
     </w:lvl>
   </w:abstractNum>
-  <w:abstractNum w:abstractNumId="8" w15:restartNumberingAfterBreak="0">
+  <w:abstractNum w:abstractNumId="9" w15:restartNumberingAfterBreak="0">
     <w:nsid w:val="40036503"/>
     <w:multiLevelType w:val="hybridMultilevel"/>
     <w:tmpl w:val="5D9C8308"/>
@@ -8591,7 +9065,7 @@
       </w:pPr>
     </w:lvl>
   </w:abstractNum>
-  <w:abstractNum w:abstractNumId="9" w15:restartNumberingAfterBreak="0">
+  <w:abstractNum w:abstractNumId="10" w15:restartNumberingAfterBreak="0">
     <w:nsid w:val="44F9398A"/>
     <w:multiLevelType w:val="hybridMultilevel"/>
     <w:tmpl w:val="7142541A"/>
@@ -8677,7 +9151,7 @@
       </w:pPr>
     </w:lvl>
   </w:abstractNum>
-  <w:abstractNum w:abstractNumId="10" w15:restartNumberingAfterBreak="0">
+  <w:abstractNum w:abstractNumId="11" w15:restartNumberingAfterBreak="0">
     <w:nsid w:val="456209E2"/>
     <w:multiLevelType w:val="hybridMultilevel"/>
     <w:tmpl w:val="AC360D46"/>
@@ -8790,7 +9264,120 @@
       </w:rPr>
     </w:lvl>
   </w:abstractNum>
-  <w:abstractNum w:abstractNumId="11" w15:restartNumberingAfterBreak="0">
+  <w:abstractNum w:abstractNumId="12" w15:restartNumberingAfterBreak="0">
+    <w:nsid w:val="46876576"/>
+    <w:multiLevelType w:val="hybridMultilevel"/>
+    <w:tmpl w:val="04849D96"/>
+    <w:lvl w:ilvl="0" w:tplc="0409000B">
+      <w:start w:val="1"/>
+      <w:numFmt w:val="bullet"/>
+      <w:lvlText w:val=""/>
+      <w:lvlJc w:val="left"/>
+      <w:pPr>
+        <w:ind w:left="1440" w:hanging="360"/>
+      </w:pPr>
+      <w:rPr>
+        <w:rFonts w:ascii="Wingdings" w:hAnsi="Wingdings" w:hint="default"/>
+      </w:rPr>
+    </w:lvl>
+    <w:lvl w:ilvl="1" w:tplc="04090003" w:tentative="1">
+      <w:start w:val="1"/>
+      <w:numFmt w:val="bullet"/>
+      <w:lvlText w:val="o"/>
+      <w:lvlJc w:val="left"/>
+      <w:pPr>
+        <w:ind w:left="2160" w:hanging="360"/>
+      </w:pPr>
+      <w:rPr>
+        <w:rFonts w:ascii="Courier New" w:hAnsi="Courier New" w:cs="Courier New" w:hint="default"/>
+      </w:rPr>
+    </w:lvl>
+    <w:lvl w:ilvl="2" w:tplc="04090005" w:tentative="1">
+      <w:start w:val="1"/>
+      <w:numFmt w:val="bullet"/>
+      <w:lvlText w:val=""/>
+      <w:lvlJc w:val="left"/>
+      <w:pPr>
+        <w:ind w:left="2880" w:hanging="360"/>
+      </w:pPr>
+      <w:rPr>
+        <w:rFonts w:ascii="Wingdings" w:hAnsi="Wingdings" w:hint="default"/>
+      </w:rPr>
+    </w:lvl>
+    <w:lvl w:ilvl="3" w:tplc="04090001" w:tentative="1">
+      <w:start w:val="1"/>
+      <w:numFmt w:val="bullet"/>
+      <w:lvlText w:val=""/>
+      <w:lvlJc w:val="left"/>
+      <w:pPr>
+        <w:ind w:left="3600" w:hanging="360"/>
+      </w:pPr>
+      <w:rPr>
+        <w:rFonts w:ascii="Symbol" w:hAnsi="Symbol" w:hint="default"/>
+      </w:rPr>
+    </w:lvl>
+    <w:lvl w:ilvl="4" w:tplc="04090003" w:tentative="1">
+      <w:start w:val="1"/>
+      <w:numFmt w:val="bullet"/>
+      <w:lvlText w:val="o"/>
+      <w:lvlJc w:val="left"/>
+      <w:pPr>
+        <w:ind w:left="4320" w:hanging="360"/>
+      </w:pPr>
+      <w:rPr>
+        <w:rFonts w:ascii="Courier New" w:hAnsi="Courier New" w:cs="Courier New" w:hint="default"/>
+      </w:rPr>
+    </w:lvl>
+    <w:lvl w:ilvl="5" w:tplc="04090005" w:tentative="1">
+      <w:start w:val="1"/>
+      <w:numFmt w:val="bullet"/>
+      <w:lvlText w:val=""/>
+      <w:lvlJc w:val="left"/>
+      <w:pPr>
+        <w:ind w:left="5040" w:hanging="360"/>
+      </w:pPr>
+      <w:rPr>
+        <w:rFonts w:ascii="Wingdings" w:hAnsi="Wingdings" w:hint="default"/>
+      </w:rPr>
+    </w:lvl>
+    <w:lvl w:ilvl="6" w:tplc="04090001" w:tentative="1">
+      <w:start w:val="1"/>
+      <w:numFmt w:val="bullet"/>
+      <w:lvlText w:val=""/>
+      <w:lvlJc w:val="left"/>
+      <w:pPr>
+        <w:ind w:left="5760" w:hanging="360"/>
+      </w:pPr>
+      <w:rPr>
+        <w:rFonts w:ascii="Symbol" w:hAnsi="Symbol" w:hint="default"/>
+      </w:rPr>
+    </w:lvl>
+    <w:lvl w:ilvl="7" w:tplc="04090003" w:tentative="1">
+      <w:start w:val="1"/>
+      <w:numFmt w:val="bullet"/>
+      <w:lvlText w:val="o"/>
+      <w:lvlJc w:val="left"/>
+      <w:pPr>
+        <w:ind w:left="6480" w:hanging="360"/>
+      </w:pPr>
+      <w:rPr>
+        <w:rFonts w:ascii="Courier New" w:hAnsi="Courier New" w:cs="Courier New" w:hint="default"/>
+      </w:rPr>
+    </w:lvl>
+    <w:lvl w:ilvl="8" w:tplc="04090005" w:tentative="1">
+      <w:start w:val="1"/>
+      <w:numFmt w:val="bullet"/>
+      <w:lvlText w:val=""/>
+      <w:lvlJc w:val="left"/>
+      <w:pPr>
+        <w:ind w:left="7200" w:hanging="360"/>
+      </w:pPr>
+      <w:rPr>
+        <w:rFonts w:ascii="Wingdings" w:hAnsi="Wingdings" w:hint="default"/>
+      </w:rPr>
+    </w:lvl>
+  </w:abstractNum>
+  <w:abstractNum w:abstractNumId="13" w15:restartNumberingAfterBreak="0">
     <w:nsid w:val="46F55A11"/>
     <w:multiLevelType w:val="hybridMultilevel"/>
     <w:tmpl w:val="3DD6C722"/>
@@ -8879,7 +9466,7 @@
       </w:pPr>
     </w:lvl>
   </w:abstractNum>
-  <w:abstractNum w:abstractNumId="12" w15:restartNumberingAfterBreak="0">
+  <w:abstractNum w:abstractNumId="14" w15:restartNumberingAfterBreak="0">
     <w:nsid w:val="470A7FDF"/>
     <w:multiLevelType w:val="hybridMultilevel"/>
     <w:tmpl w:val="081685D0"/>
@@ -8992,7 +9579,7 @@
       </w:rPr>
     </w:lvl>
   </w:abstractNum>
-  <w:abstractNum w:abstractNumId="13" w15:restartNumberingAfterBreak="0">
+  <w:abstractNum w:abstractNumId="15" w15:restartNumberingAfterBreak="0">
     <w:nsid w:val="48547272"/>
     <w:multiLevelType w:val="hybridMultilevel"/>
     <w:tmpl w:val="86167300"/>
@@ -9105,7 +9692,7 @@
       </w:rPr>
     </w:lvl>
   </w:abstractNum>
-  <w:abstractNum w:abstractNumId="14" w15:restartNumberingAfterBreak="0">
+  <w:abstractNum w:abstractNumId="16" w15:restartNumberingAfterBreak="0">
     <w:nsid w:val="4F4969F2"/>
     <w:multiLevelType w:val="hybridMultilevel"/>
     <w:tmpl w:val="5A76DE40"/>
@@ -9218,7 +9805,7 @@
       </w:rPr>
     </w:lvl>
   </w:abstractNum>
-  <w:abstractNum w:abstractNumId="15" w15:restartNumberingAfterBreak="0">
+  <w:abstractNum w:abstractNumId="17" w15:restartNumberingAfterBreak="0">
     <w:nsid w:val="5BAD368C"/>
     <w:multiLevelType w:val="multilevel"/>
     <w:tmpl w:val="9F5C224A"/>
@@ -9337,7 +9924,7 @@
       </w:rPr>
     </w:lvl>
   </w:abstractNum>
-  <w:abstractNum w:abstractNumId="16" w15:restartNumberingAfterBreak="0">
+  <w:abstractNum w:abstractNumId="18" w15:restartNumberingAfterBreak="0">
     <w:nsid w:val="5D387071"/>
     <w:multiLevelType w:val="hybridMultilevel"/>
     <w:tmpl w:val="3062A132"/>
@@ -9426,7 +10013,7 @@
       </w:pPr>
     </w:lvl>
   </w:abstractNum>
-  <w:abstractNum w:abstractNumId="17" w15:restartNumberingAfterBreak="0">
+  <w:abstractNum w:abstractNumId="19" w15:restartNumberingAfterBreak="0">
     <w:nsid w:val="615E0F41"/>
     <w:multiLevelType w:val="multilevel"/>
     <w:tmpl w:val="0409001F"/>
@@ -9512,7 +10099,7 @@
       </w:pPr>
     </w:lvl>
   </w:abstractNum>
-  <w:abstractNum w:abstractNumId="18" w15:restartNumberingAfterBreak="0">
+  <w:abstractNum w:abstractNumId="20" w15:restartNumberingAfterBreak="0">
     <w:nsid w:val="693278F9"/>
     <w:multiLevelType w:val="hybridMultilevel"/>
     <w:tmpl w:val="D938B540"/>
@@ -9601,7 +10188,7 @@
       </w:pPr>
     </w:lvl>
   </w:abstractNum>
-  <w:abstractNum w:abstractNumId="19" w15:restartNumberingAfterBreak="0">
+  <w:abstractNum w:abstractNumId="21" w15:restartNumberingAfterBreak="0">
     <w:nsid w:val="69367E12"/>
     <w:multiLevelType w:val="hybridMultilevel"/>
     <w:tmpl w:val="75CA2954"/>
@@ -9687,7 +10274,7 @@
       </w:pPr>
     </w:lvl>
   </w:abstractNum>
-  <w:abstractNum w:abstractNumId="20" w15:restartNumberingAfterBreak="0">
+  <w:abstractNum w:abstractNumId="22" w15:restartNumberingAfterBreak="0">
     <w:nsid w:val="69385A5F"/>
     <w:multiLevelType w:val="hybridMultilevel"/>
     <w:tmpl w:val="444A5BF6"/>
@@ -9776,7 +10363,7 @@
       </w:pPr>
     </w:lvl>
   </w:abstractNum>
-  <w:abstractNum w:abstractNumId="21" w15:restartNumberingAfterBreak="0">
+  <w:abstractNum w:abstractNumId="23" w15:restartNumberingAfterBreak="0">
     <w:nsid w:val="6BA44381"/>
     <w:multiLevelType w:val="hybridMultilevel"/>
     <w:tmpl w:val="610ED1F6"/>
@@ -9866,7 +10453,7 @@
       </w:pPr>
     </w:lvl>
   </w:abstractNum>
-  <w:abstractNum w:abstractNumId="22" w15:restartNumberingAfterBreak="0">
+  <w:abstractNum w:abstractNumId="24" w15:restartNumberingAfterBreak="0">
     <w:nsid w:val="6DAF1032"/>
     <w:multiLevelType w:val="hybridMultilevel"/>
     <w:tmpl w:val="0DB4F858"/>
@@ -9979,7 +10566,7 @@
       </w:rPr>
     </w:lvl>
   </w:abstractNum>
-  <w:abstractNum w:abstractNumId="23" w15:restartNumberingAfterBreak="0">
+  <w:abstractNum w:abstractNumId="25" w15:restartNumberingAfterBreak="0">
     <w:nsid w:val="6E4228F3"/>
     <w:multiLevelType w:val="multilevel"/>
     <w:tmpl w:val="C5EC9386"/>
@@ -10100,7 +10687,7 @@
       </w:rPr>
     </w:lvl>
   </w:abstractNum>
-  <w:abstractNum w:abstractNumId="24" w15:restartNumberingAfterBreak="0">
+  <w:abstractNum w:abstractNumId="26" w15:restartNumberingAfterBreak="0">
     <w:nsid w:val="71552181"/>
     <w:multiLevelType w:val="multilevel"/>
     <w:tmpl w:val="0409001F"/>
@@ -10186,7 +10773,7 @@
       </w:pPr>
     </w:lvl>
   </w:abstractNum>
-  <w:abstractNum w:abstractNumId="25" w15:restartNumberingAfterBreak="0">
+  <w:abstractNum w:abstractNumId="27" w15:restartNumberingAfterBreak="0">
     <w:nsid w:val="71790810"/>
     <w:multiLevelType w:val="hybridMultilevel"/>
     <w:tmpl w:val="DD32421E"/>
@@ -10275,7 +10862,7 @@
       </w:pPr>
     </w:lvl>
   </w:abstractNum>
-  <w:abstractNum w:abstractNumId="26" w15:restartNumberingAfterBreak="0">
+  <w:abstractNum w:abstractNumId="28" w15:restartNumberingAfterBreak="0">
     <w:nsid w:val="72817F20"/>
     <w:multiLevelType w:val="hybridMultilevel"/>
     <w:tmpl w:val="75AE3268"/>
@@ -10364,7 +10951,7 @@
       </w:pPr>
     </w:lvl>
   </w:abstractNum>
-  <w:abstractNum w:abstractNumId="27" w15:restartNumberingAfterBreak="0">
+  <w:abstractNum w:abstractNumId="29" w15:restartNumberingAfterBreak="0">
     <w:nsid w:val="74232C63"/>
     <w:multiLevelType w:val="hybridMultilevel"/>
     <w:tmpl w:val="3BEC5D78"/>
@@ -10453,7 +11040,7 @@
       </w:pPr>
     </w:lvl>
   </w:abstractNum>
-  <w:abstractNum w:abstractNumId="28" w15:restartNumberingAfterBreak="0">
+  <w:abstractNum w:abstractNumId="30" w15:restartNumberingAfterBreak="0">
     <w:nsid w:val="7B9C573B"/>
     <w:multiLevelType w:val="hybridMultilevel"/>
     <w:tmpl w:val="F06292A6"/>
@@ -10543,91 +11130,97 @@
     </w:lvl>
   </w:abstractNum>
   <w:num w:numId="1">
+    <w:abstractNumId w:val="18"/>
+  </w:num>
+  <w:num w:numId="2">
+    <w:abstractNumId w:val="4"/>
+  </w:num>
+  <w:num w:numId="3">
+    <w:abstractNumId w:val="2"/>
+  </w:num>
+  <w:num w:numId="4">
+    <w:abstractNumId w:val="13"/>
+  </w:num>
+  <w:num w:numId="5">
+    <w:abstractNumId w:val="6"/>
+  </w:num>
+  <w:num w:numId="6">
+    <w:abstractNumId w:val="17"/>
+  </w:num>
+  <w:num w:numId="7">
+    <w:abstractNumId w:val="19"/>
+  </w:num>
+  <w:num w:numId="8">
+    <w:abstractNumId w:val="26"/>
+  </w:num>
+  <w:num w:numId="9">
+    <w:abstractNumId w:val="28"/>
+  </w:num>
+  <w:num w:numId="10">
+    <w:abstractNumId w:val="9"/>
+  </w:num>
+  <w:num w:numId="11">
+    <w:abstractNumId w:val="20"/>
+  </w:num>
+  <w:num w:numId="12">
+    <w:abstractNumId w:val="23"/>
+  </w:num>
+  <w:num w:numId="13">
+    <w:abstractNumId w:val="25"/>
+  </w:num>
+  <w:num w:numId="14">
+    <w:abstractNumId w:val="21"/>
+  </w:num>
+  <w:num w:numId="15">
+    <w:abstractNumId w:val="1"/>
+  </w:num>
+  <w:num w:numId="16">
+    <w:abstractNumId w:val="24"/>
+  </w:num>
+  <w:num w:numId="17">
+    <w:abstractNumId w:val="29"/>
+  </w:num>
+  <w:num w:numId="18">
+    <w:abstractNumId w:val="27"/>
+  </w:num>
+  <w:num w:numId="19">
+    <w:abstractNumId w:val="30"/>
+  </w:num>
+  <w:num w:numId="20">
+    <w:abstractNumId w:val="5"/>
+  </w:num>
+  <w:num w:numId="21">
+    <w:abstractNumId w:val="14"/>
+  </w:num>
+  <w:num w:numId="22">
+    <w:abstractNumId w:val="7"/>
+  </w:num>
+  <w:num w:numId="23">
+    <w:abstractNumId w:val="22"/>
+  </w:num>
+  <w:num w:numId="24">
+    <w:abstractNumId w:val="8"/>
+  </w:num>
+  <w:num w:numId="25">
+    <w:abstractNumId w:val="15"/>
+  </w:num>
+  <w:num w:numId="26">
+    <w:abstractNumId w:val="10"/>
+  </w:num>
+  <w:num w:numId="27">
+    <w:abstractNumId w:val="3"/>
+  </w:num>
+  <w:num w:numId="28">
+    <w:abstractNumId w:val="11"/>
+  </w:num>
+  <w:num w:numId="29">
     <w:abstractNumId w:val="16"/>
   </w:num>
-  <w:num w:numId="2">
-    <w:abstractNumId w:val="3"/>
-  </w:num>
-  <w:num w:numId="3">
-    <w:abstractNumId w:val="1"/>
-  </w:num>
-  <w:num w:numId="4">
-    <w:abstractNumId w:val="11"/>
-  </w:num>
-  <w:num w:numId="5">
-    <w:abstractNumId w:val="5"/>
-  </w:num>
-  <w:num w:numId="6">
-    <w:abstractNumId w:val="15"/>
-  </w:num>
-  <w:num w:numId="7">
-    <w:abstractNumId w:val="17"/>
-  </w:num>
-  <w:num w:numId="8">
-    <w:abstractNumId w:val="24"/>
-  </w:num>
-  <w:num w:numId="9">
-    <w:abstractNumId w:val="26"/>
-  </w:num>
-  <w:num w:numId="10">
-    <w:abstractNumId w:val="8"/>
-  </w:num>
-  <w:num w:numId="11">
-    <w:abstractNumId w:val="18"/>
-  </w:num>
-  <w:num w:numId="12">
-    <w:abstractNumId w:val="21"/>
-  </w:num>
-  <w:num w:numId="13">
-    <w:abstractNumId w:val="23"/>
-  </w:num>
-  <w:num w:numId="14">
-    <w:abstractNumId w:val="19"/>
-  </w:num>
-  <w:num w:numId="15">
+  <w:num w:numId="30">
     <w:abstractNumId w:val="0"/>
   </w:num>
-  <w:num w:numId="16">
-    <w:abstractNumId w:val="22"/>
-  </w:num>
-  <w:num w:numId="17">
-    <w:abstractNumId w:val="27"/>
-  </w:num>
-  <w:num w:numId="18">
-    <w:abstractNumId w:val="25"/>
-  </w:num>
-  <w:num w:numId="19">
-    <w:abstractNumId w:val="28"/>
-  </w:num>
-  <w:num w:numId="20">
-    <w:abstractNumId w:val="4"/>
-  </w:num>
-  <w:num w:numId="21">
+  <w:num w:numId="31">
     <w:abstractNumId w:val="12"/>
-  </w:num>
-  <w:num w:numId="22">
-    <w:abstractNumId w:val="6"/>
-  </w:num>
-  <w:num w:numId="23">
-    <w:abstractNumId w:val="20"/>
-  </w:num>
-  <w:num w:numId="24">
-    <w:abstractNumId w:val="7"/>
-  </w:num>
-  <w:num w:numId="25">
-    <w:abstractNumId w:val="13"/>
-  </w:num>
-  <w:num w:numId="26">
-    <w:abstractNumId w:val="9"/>
-  </w:num>
-  <w:num w:numId="27">
-    <w:abstractNumId w:val="2"/>
-  </w:num>
-  <w:num w:numId="28">
-    <w:abstractNumId w:val="10"/>
-  </w:num>
-  <w:num w:numId="29">
-    <w:abstractNumId w:val="14"/>
   </w:num>
 </w:numbering>
 </file>
@@ -11939,7 +12532,7 @@
 </file>
 
 <file path=customXml/itemProps1.xml><?xml version="1.0" encoding="utf-8"?>
-<ds:datastoreItem xmlns:ds="http://schemas.openxmlformats.org/officeDocument/2006/customXml" ds:itemID="{0A632FEA-89A8-40B8-A9B4-AC135AC12114}">
+<ds:datastoreItem xmlns:ds="http://schemas.openxmlformats.org/officeDocument/2006/customXml" ds:itemID="{C8D80ABF-2D12-4D7F-B5B6-A0EBAB1D2875}">
   <ds:schemaRefs>
     <ds:schemaRef ds:uri="http://schemas.openxmlformats.org/officeDocument/2006/bibliography"/>
   </ds:schemaRefs>

</xml_diff>